<commit_message>
Added Background Research in documentation
</commit_message>
<xml_diff>
--- a/Canabis_Benefits_A30.docx
+++ b/Canabis_Benefits_A30.docx
@@ -182,23 +182,7 @@
           <w:szCs w:val="28"/>
         </w:rPr>
         <w:br/>
-        <w:t xml:space="preserve">Muhammad Ali </w:t>
-      </w:r>
-      <w:r>
-        <w:rPr>
-          <w:rFonts w:ascii="Times New Roman" w:hAnsi="Times New Roman" w:cs="Times New Roman"/>
-          <w:sz w:val="28"/>
-          <w:szCs w:val="28"/>
-        </w:rPr>
-        <w:t>-</w:t>
-      </w:r>
-      <w:r>
-        <w:rPr>
-          <w:rFonts w:ascii="Times New Roman" w:hAnsi="Times New Roman" w:cs="Times New Roman"/>
-          <w:sz w:val="28"/>
-          <w:szCs w:val="28"/>
-        </w:rPr>
-        <w:t xml:space="preserve"> 24177503</w:t>
+        <w:t>Muhammad Ali - 24177503</w:t>
       </w:r>
       <w:r>
         <w:rPr>
@@ -2839,21 +2823,390 @@
         <w:rPr>
           <w:rFonts w:ascii="Times New Roman" w:hAnsi="Times New Roman" w:cs="Times New Roman"/>
         </w:rPr>
-        <w:t xml:space="preserve">The </w:t>
-      </w:r>
+        <w:t>The Kruskal</w:t>
+      </w:r>
+      <w:r>
+        <w:rPr>
+          <w:rFonts w:ascii="Times New Roman" w:hAnsi="Times New Roman" w:cs="Times New Roman"/>
+        </w:rPr>
+        <w:t xml:space="preserve"> </w:t>
+      </w:r>
+      <w:r>
+        <w:rPr>
+          <w:rFonts w:ascii="Times New Roman" w:hAnsi="Times New Roman" w:cs="Times New Roman"/>
+        </w:rPr>
+        <w:t>Wallis H -test will be used as a non-parametric statistical test that is appropriate in comparing multiple independent groups in situations where data do not follow the normality assumptions to verify that the quality of evidence has a significant influence on the quality of public attention and engagement about cannabis health information.</w:t>
+      </w:r>
+    </w:p>
+    <w:p>
+      <w:pPr>
+        <w:jc w:val="both"/>
+        <w:rPr>
+          <w:rFonts w:ascii="Times New Roman" w:hAnsi="Times New Roman" w:cs="Times New Roman"/>
+        </w:rPr>
+      </w:pPr>
+    </w:p>
+    <w:p>
+      <w:pPr>
+        <w:pStyle w:val="Heading1"/>
+        <w:rPr>
+          <w:rFonts w:ascii="Times New Roman" w:hAnsi="Times New Roman" w:cs="Times New Roman"/>
+          <w:sz w:val="28"/>
+          <w:szCs w:val="28"/>
+        </w:rPr>
+      </w:pPr>
+      <w:bookmarkStart w:id="17" w:name="_Toc214911771"/>
+      <w:bookmarkStart w:id="18" w:name="_Toc214915287"/>
+      <w:bookmarkStart w:id="19" w:name="_Toc214915981"/>
+      <w:r>
+        <w:rPr>
+          <w:rFonts w:ascii="Times New Roman" w:hAnsi="Times New Roman" w:cs="Times New Roman"/>
+          <w:sz w:val="28"/>
+          <w:szCs w:val="28"/>
+        </w:rPr>
+        <w:lastRenderedPageBreak/>
+        <w:t xml:space="preserve">2. </w:t>
+      </w:r>
+      <w:r>
+        <w:rPr>
+          <w:rFonts w:ascii="Times New Roman" w:hAnsi="Times New Roman" w:cs="Times New Roman"/>
+          <w:b/>
+          <w:bCs/>
+          <w:sz w:val="28"/>
+          <w:szCs w:val="28"/>
+        </w:rPr>
+        <w:t>Background research</w:t>
+      </w:r>
+      <w:bookmarkEnd w:id="17"/>
+      <w:bookmarkEnd w:id="18"/>
+      <w:bookmarkEnd w:id="19"/>
+    </w:p>
+    <w:p>
+      <w:pPr>
+        <w:pStyle w:val="Heading2"/>
+        <w:rPr>
+          <w:rFonts w:ascii="Times New Roman" w:hAnsi="Times New Roman" w:cs="Times New Roman"/>
+          <w:sz w:val="26"/>
+          <w:szCs w:val="26"/>
+        </w:rPr>
+      </w:pPr>
+      <w:bookmarkStart w:id="20" w:name="_Toc214911772"/>
+      <w:bookmarkStart w:id="21" w:name="_Toc214915288"/>
+      <w:bookmarkStart w:id="22" w:name="_Toc214915982"/>
+      <w:r>
+        <w:rPr>
+          <w:rFonts w:ascii="Times New Roman" w:hAnsi="Times New Roman" w:cs="Times New Roman"/>
+          <w:sz w:val="26"/>
+          <w:szCs w:val="26"/>
+        </w:rPr>
+        <w:t xml:space="preserve">2.1 </w:t>
+      </w:r>
+      <w:bookmarkEnd w:id="20"/>
+      <w:bookmarkEnd w:id="21"/>
+      <w:r>
+        <w:rPr>
+          <w:rFonts w:ascii="Times New Roman" w:hAnsi="Times New Roman" w:cs="Times New Roman"/>
+          <w:sz w:val="26"/>
+          <w:szCs w:val="26"/>
+        </w:rPr>
+        <w:t>Related Papers</w:t>
+      </w:r>
+      <w:bookmarkEnd w:id="22"/>
+    </w:p>
+    <w:p>
+      <w:pPr>
+        <w:jc w:val="both"/>
+        <w:rPr>
+          <w:rFonts w:ascii="Times New Roman" w:hAnsi="Times New Roman" w:cs="Times New Roman"/>
+        </w:rPr>
+      </w:pPr>
+      <w:r>
+        <w:rPr>
+          <w:rFonts w:ascii="Times New Roman" w:hAnsi="Times New Roman" w:cs="Times New Roman"/>
+        </w:rPr>
+        <w:t>Whiting et al. (2015) also conducted a systematic review of cannabinoids used as a treatment method, which included 79 randomized controlled trials including 6462 participants with various medical conditions. Their careful meta-analysis could find moderate-quality evidence of the effectiveness of cannabinoids in chronic pain and spasticity treatment, but it was not enough to substantiate several other conditions, despite the high levels of media coverage. It was therefore found that the gap between evidence and popular interest in the study is very pronounced, an imbalance that spurs the current quantitative study</w:t>
+      </w:r>
+      <w:sdt>
+        <w:sdtPr>
+          <w:rPr>
+            <w:rFonts w:ascii="Times New Roman" w:hAnsi="Times New Roman" w:cs="Times New Roman"/>
+            <w:color w:val="000000"/>
+          </w:rPr>
+          <w:tag w:val="MENDELEY_CITATION_v3_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"/>
+          <w:id w:val="1931087810"/>
+          <w:placeholder>
+            <w:docPart w:val="2679D047EE4C44308EDD9A58BE0085C0"/>
+          </w:placeholder>
+        </w:sdtPr>
+        <w:sdtContent>
+          <w:r>
+            <w:rPr>
+              <w:rFonts w:ascii="Times New Roman" w:hAnsi="Times New Roman" w:cs="Times New Roman"/>
+              <w:color w:val="000000"/>
+            </w:rPr>
+            <w:t>(Whiting et al., 2015)</w:t>
+          </w:r>
+        </w:sdtContent>
+      </w:sdt>
+      <w:r>
+        <w:rPr>
+          <w:rFonts w:ascii="Times New Roman" w:hAnsi="Times New Roman" w:cs="Times New Roman"/>
+        </w:rPr>
+        <w:t xml:space="preserve">.  </w:t>
+      </w:r>
+    </w:p>
+    <w:p>
+      <w:pPr>
+        <w:jc w:val="both"/>
+        <w:rPr>
+          <w:rFonts w:ascii="Times New Roman" w:hAnsi="Times New Roman" w:cs="Times New Roman"/>
+        </w:rPr>
+      </w:pPr>
       <w:proofErr w:type="spellStart"/>
       <w:r>
         <w:rPr>
           <w:rFonts w:ascii="Times New Roman" w:hAnsi="Times New Roman" w:cs="Times New Roman"/>
         </w:rPr>
-        <w:t>KruskalWallis</w:t>
+        <w:t>Sarvet</w:t>
       </w:r>
       <w:proofErr w:type="spellEnd"/>
       <w:r>
         <w:rPr>
           <w:rFonts w:ascii="Times New Roman" w:hAnsi="Times New Roman" w:cs="Times New Roman"/>
         </w:rPr>
-        <w:t xml:space="preserve"> H -test will be used as a non-parametric statistical test that is appropriate in comparing multiple independent groups in situations where data do not follow the normality assumptions to verify that the quality of evidence has a significant influence on the quality of public attention and engagement about cannabis health information.</w:t>
+        <w:t xml:space="preserve"> et al. (2018) have analyzed the trends in cannabis use in various states over time and stated that the common opinion and behavior in the population often does not coincide with the scientifically proven view and evidence-based guidelines. Their longitudinal study revealed that the liberalization of recreational laws raised the consumption rates regardless of the quality of the evidence that related to the medical use which indicated that the sociopolitical factors, other than the scientific evidence, was the main determinant of the formation of the behavior of the population and the trend of the use of cannabis</w:t>
+      </w:r>
+      <w:sdt>
+        <w:sdtPr>
+          <w:rPr>
+            <w:rFonts w:ascii="Times New Roman" w:hAnsi="Times New Roman" w:cs="Times New Roman"/>
+            <w:color w:val="000000"/>
+          </w:rPr>
+          <w:tag w:val="MENDELEY_CITATION_v3_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"/>
+          <w:id w:val="10355949"/>
+          <w:placeholder>
+            <w:docPart w:val="2679D047EE4C44308EDD9A58BE0085C0"/>
+          </w:placeholder>
+        </w:sdtPr>
+        <w:sdtContent>
+          <w:r>
+            <w:rPr>
+              <w:rFonts w:ascii="Times New Roman" w:hAnsi="Times New Roman" w:cs="Times New Roman"/>
+              <w:color w:val="000000"/>
+            </w:rPr>
+            <w:t>(</w:t>
+          </w:r>
+          <w:proofErr w:type="spellStart"/>
+          <w:r>
+            <w:rPr>
+              <w:rFonts w:ascii="Times New Roman" w:hAnsi="Times New Roman" w:cs="Times New Roman"/>
+              <w:color w:val="000000"/>
+            </w:rPr>
+            <w:t>Sarvet</w:t>
+          </w:r>
+          <w:proofErr w:type="spellEnd"/>
+          <w:r>
+            <w:rPr>
+              <w:rFonts w:ascii="Times New Roman" w:hAnsi="Times New Roman" w:cs="Times New Roman"/>
+              <w:color w:val="000000"/>
+            </w:rPr>
+            <w:t xml:space="preserve"> et al., 2018)</w:t>
+          </w:r>
+        </w:sdtContent>
+      </w:sdt>
+      <w:r>
+        <w:rPr>
+          <w:rFonts w:ascii="Times New Roman" w:hAnsi="Times New Roman" w:cs="Times New Roman"/>
+        </w:rPr>
+        <w:t xml:space="preserve">.  </w:t>
+      </w:r>
+    </w:p>
+    <w:p>
+      <w:pPr>
+        <w:jc w:val="both"/>
+        <w:rPr>
+          <w:rFonts w:ascii="Times New Roman" w:hAnsi="Times New Roman" w:cs="Times New Roman"/>
+        </w:rPr>
+      </w:pPr>
+      <w:r>
+        <w:rPr>
+          <w:rFonts w:ascii="Times New Roman" w:hAnsi="Times New Roman" w:cs="Times New Roman"/>
+        </w:rPr>
+        <w:t>Ishida et al. (2020) examined the 9,003 adults on cannabis information sources and health beliefs using the probability-based surveys which showed that those who used the social media, the internet, or industry-sponsored content were much more likely to support the unproven health claims. The survey revealed that forty three percent of the surveyed believed misinformation about the safety and benefit of cannabis. This result emphasizes the dire necessity to evaluate the impact of the quality of scientific evidence on population-level interest manifested in search behavior, thus providing evidence on the significant evidence-perception gap in influencing population health communication and cannabis policy formulation.</w:t>
+      </w:r>
+      <w:sdt>
+        <w:sdtPr>
+          <w:rPr>
+            <w:rFonts w:ascii="Times New Roman" w:hAnsi="Times New Roman" w:cs="Times New Roman"/>
+            <w:color w:val="000000"/>
+          </w:rPr>
+          <w:tag w:val="MENDELEY_CITATION_v3_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"/>
+          <w:id w:val="1105618866"/>
+          <w:placeholder>
+            <w:docPart w:val="2679D047EE4C44308EDD9A58BE0085C0"/>
+          </w:placeholder>
+        </w:sdtPr>
+        <w:sdtContent>
+          <w:r>
+            <w:rPr>
+              <w:rFonts w:ascii="Times New Roman" w:hAnsi="Times New Roman" w:cs="Times New Roman"/>
+              <w:color w:val="000000"/>
+            </w:rPr>
+            <w:t>(Ishida et al., 2020)</w:t>
+          </w:r>
+        </w:sdtContent>
+      </w:sdt>
+    </w:p>
+    <w:p>
+      <w:pPr>
+        <w:pStyle w:val="Heading2"/>
+        <w:rPr>
+          <w:rFonts w:ascii="Times New Roman" w:hAnsi="Times New Roman" w:cs="Times New Roman"/>
+          <w:sz w:val="26"/>
+          <w:szCs w:val="26"/>
+        </w:rPr>
+      </w:pPr>
+      <w:bookmarkStart w:id="23" w:name="_Toc214911773"/>
+      <w:bookmarkStart w:id="24" w:name="_Toc214915289"/>
+      <w:bookmarkStart w:id="25" w:name="_Toc214915983"/>
+      <w:r>
+        <w:rPr>
+          <w:rFonts w:ascii="Times New Roman" w:hAnsi="Times New Roman" w:cs="Times New Roman"/>
+          <w:sz w:val="26"/>
+          <w:szCs w:val="26"/>
+        </w:rPr>
+        <w:t xml:space="preserve">2.2 </w:t>
+      </w:r>
+      <w:bookmarkEnd w:id="23"/>
+      <w:bookmarkEnd w:id="24"/>
+      <w:r>
+        <w:rPr>
+          <w:rFonts w:ascii="Times New Roman" w:hAnsi="Times New Roman" w:cs="Times New Roman"/>
+          <w:sz w:val="26"/>
+          <w:szCs w:val="26"/>
+        </w:rPr>
+        <w:t>Research Gap</w:t>
+      </w:r>
+      <w:bookmarkEnd w:id="25"/>
+    </w:p>
+    <w:p>
+      <w:pPr>
+        <w:jc w:val="both"/>
+        <w:rPr>
+          <w:rFonts w:ascii="Times New Roman" w:hAnsi="Times New Roman" w:cs="Times New Roman"/>
+        </w:rPr>
+      </w:pPr>
+      <w:r>
+        <w:rPr>
+          <w:rFonts w:ascii="Times New Roman" w:hAnsi="Times New Roman" w:cs="Times New Roman"/>
+        </w:rPr>
+        <w:t xml:space="preserve">The available literature indicates that there is a high discrepancy between the evidence about cannabis obtained empirically and the perception of the population towards this issue. Even though evidence-based indications of cannabis have been outlined in systematic reviews </w:t>
+      </w:r>
+      <w:sdt>
+        <w:sdtPr>
+          <w:rPr>
+            <w:rFonts w:ascii="Times New Roman" w:hAnsi="Times New Roman" w:cs="Times New Roman"/>
+            <w:color w:val="000000"/>
+          </w:rPr>
+          <w:tag w:val="MENDELEY_CITATION_v3_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"/>
+          <w:id w:val="-1782638005"/>
+          <w:placeholder>
+            <w:docPart w:val="2679D047EE4C44308EDD9A58BE0085C0"/>
+          </w:placeholder>
+        </w:sdtPr>
+        <w:sdtContent>
+          <w:r>
+            <w:rPr>
+              <w:rFonts w:ascii="Times New Roman" w:hAnsi="Times New Roman" w:cs="Times New Roman"/>
+              <w:color w:val="000000"/>
+            </w:rPr>
+            <w:t>(Whiting et al., 2015)</w:t>
+          </w:r>
+        </w:sdtContent>
+      </w:sdt>
+      <w:r>
+        <w:rPr>
+          <w:rFonts w:ascii="Times New Roman" w:hAnsi="Times New Roman" w:cs="Times New Roman"/>
+        </w:rPr>
+        <w:t xml:space="preserve">, survey data suggest that an impressive amount of the population believes unsubstantiated claims, particularly people who turn to non-professional sources </w:t>
+      </w:r>
+      <w:sdt>
+        <w:sdtPr>
+          <w:rPr>
+            <w:rFonts w:ascii="Times New Roman" w:hAnsi="Times New Roman" w:cs="Times New Roman"/>
+            <w:color w:val="000000"/>
+          </w:rPr>
+          <w:tag w:val="MENDELEY_CITATION_v3_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"/>
+          <w:id w:val="1871647181"/>
+          <w:placeholder>
+            <w:docPart w:val="2679D047EE4C44308EDD9A58BE0085C0"/>
+          </w:placeholder>
+        </w:sdtPr>
+        <w:sdtContent>
+          <w:r>
+            <w:rPr>
+              <w:rFonts w:ascii="Times New Roman" w:hAnsi="Times New Roman" w:cs="Times New Roman"/>
+              <w:color w:val="000000"/>
+            </w:rPr>
+            <w:t>(Ishida et al., 2020).</w:t>
+          </w:r>
+        </w:sdtContent>
+      </w:sdt>
+      <w:r>
+        <w:rPr>
+          <w:rFonts w:ascii="Times New Roman" w:hAnsi="Times New Roman" w:cs="Times New Roman"/>
+        </w:rPr>
+        <w:t xml:space="preserve"> </w:t>
+      </w:r>
+      <w:r>
+        <w:rPr>
+          <w:rFonts w:ascii="Times New Roman" w:hAnsi="Times New Roman" w:cs="Times New Roman"/>
+        </w:rPr>
+        <w:t xml:space="preserve">However, there has been no extensive study that has investigated this relationship in a wide range of clinical conditions through population-level measures. The present research will address this gap by quantifying the evidence interest relationship in 69 individual medical conditions, thus educating evidence-based communication strategies </w:t>
+      </w:r>
+      <w:sdt>
+        <w:sdtPr>
+          <w:rPr>
+            <w:rFonts w:ascii="Times New Roman" w:hAnsi="Times New Roman" w:cs="Times New Roman"/>
+            <w:color w:val="000000"/>
+          </w:rPr>
+          <w:tag w:val="MENDELEY_CITATION_v3_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"/>
+          <w:id w:val="363252294"/>
+          <w:placeholder>
+            <w:docPart w:val="2679D047EE4C44308EDD9A58BE0085C0"/>
+          </w:placeholder>
+        </w:sdtPr>
+        <w:sdtContent>
+          <w:r>
+            <w:rPr>
+              <w:rFonts w:ascii="Times New Roman" w:hAnsi="Times New Roman" w:cs="Times New Roman"/>
+              <w:color w:val="000000"/>
+            </w:rPr>
+            <w:t>(</w:t>
+          </w:r>
+          <w:proofErr w:type="spellStart"/>
+          <w:r>
+            <w:rPr>
+              <w:rFonts w:ascii="Times New Roman" w:hAnsi="Times New Roman" w:cs="Times New Roman"/>
+              <w:color w:val="000000"/>
+            </w:rPr>
+            <w:t>Sarvet</w:t>
+          </w:r>
+          <w:proofErr w:type="spellEnd"/>
+          <w:r>
+            <w:rPr>
+              <w:rFonts w:ascii="Times New Roman" w:hAnsi="Times New Roman" w:cs="Times New Roman"/>
+              <w:color w:val="000000"/>
+            </w:rPr>
+            <w:t xml:space="preserve"> et al., 2018)</w:t>
+          </w:r>
+        </w:sdtContent>
+      </w:sdt>
+      <w:r>
+        <w:rPr>
+          <w:rFonts w:ascii="Times New Roman" w:hAnsi="Times New Roman" w:cs="Times New Roman"/>
+        </w:rPr>
+        <w:t>. It is anticipated that the findings will guide policy makers to be aware of the nature of the inherent challenges in making evidence dissemination accurate and accessible.</w:t>
       </w:r>
     </w:p>
     <w:sectPr>
@@ -4151,6 +4504,35 @@
         </w:p>
       </w:docPartBody>
     </w:docPart>
+    <w:docPart>
+      <w:docPartPr>
+        <w:name w:val="2679D047EE4C44308EDD9A58BE0085C0"/>
+        <w:category>
+          <w:name w:val="General"/>
+          <w:gallery w:val="placeholder"/>
+        </w:category>
+        <w:types>
+          <w:type w:val="bbPlcHdr"/>
+        </w:types>
+        <w:behaviors>
+          <w:behavior w:val="content"/>
+        </w:behaviors>
+        <w:guid w:val="{4EA263F1-E41C-47E5-B8B7-EFB8BA13F9EB}"/>
+      </w:docPartPr>
+      <w:docPartBody>
+        <w:p>
+          <w:pPr>
+            <w:pStyle w:val="2679D047EE4C44308EDD9A58BE0085C0"/>
+          </w:pPr>
+          <w:r>
+            <w:rPr>
+              <w:rStyle w:val="PlaceholderText"/>
+            </w:rPr>
+            <w:t>Click or tap here to enter text.</w:t>
+          </w:r>
+        </w:p>
+      </w:docPartBody>
+    </w:docPart>
   </w:docParts>
 </w:glossaryDocument>
 </file>
@@ -4162,7 +4544,7 @@
     <w:charset w:val="00"/>
     <w:family w:val="swiss"/>
     <w:pitch w:val="variable"/>
-    <w:sig w:usb0="E4002EFF" w:usb1="C000247B" w:usb2="00000009" w:usb3="00000000" w:csb0="000001FF" w:csb1="00000000"/>
+    <w:sig w:usb0="E4002EFF" w:usb1="C200247B" w:usb2="00000009" w:usb3="00000000" w:csb0="000001FF" w:csb1="00000000"/>
   </w:font>
   <w:font w:name="Times New Roman">
     <w:panose1 w:val="02020603050405020304"/>
@@ -4176,7 +4558,19 @@
     <w:charset w:val="00"/>
     <w:family w:val="swiss"/>
     <w:pitch w:val="variable"/>
-    <w:sig w:usb0="E4002EFF" w:usb1="C000247B" w:usb2="00000009" w:usb3="00000000" w:csb0="000001FF" w:csb1="00000000"/>
+    <w:sig w:usb0="E4002EFF" w:usb1="C200247B" w:usb2="00000009" w:usb3="00000000" w:csb0="000001FF" w:csb1="00000000"/>
+  </w:font>
+  <w:font w:name="Aptos">
+    <w:charset w:val="00"/>
+    <w:family w:val="swiss"/>
+    <w:pitch w:val="variable"/>
+    <w:sig w:usb0="20000287" w:usb1="00000003" w:usb2="00000000" w:usb3="00000000" w:csb0="0000019F" w:csb1="00000000"/>
+  </w:font>
+  <w:font w:name="Aptos Display">
+    <w:charset w:val="00"/>
+    <w:family w:val="swiss"/>
+    <w:pitch w:val="variable"/>
+    <w:sig w:usb0="20000287" w:usb1="00000003" w:usb2="00000000" w:usb3="00000000" w:csb0="0000019F" w:csb1="00000000"/>
   </w:font>
 </w:fonts>
 </file>
@@ -4198,8 +4592,11 @@
   <w:rsids>
     <w:rsidRoot w:val="002B4686"/>
     <w:rsid w:val="002B4686"/>
+    <w:rsid w:val="002B4ED2"/>
+    <w:rsid w:val="00566A05"/>
     <w:rsid w:val="007D066A"/>
     <w:rsid w:val="00815FE5"/>
+    <w:rsid w:val="00B722F4"/>
   </w:rsids>
   <m:mathPr>
     <m:mathFont m:val="Cambria Math"/>
@@ -4655,7 +5052,7 @@
     <w:basedOn w:val="DefaultParagraphFont"/>
     <w:uiPriority w:val="99"/>
     <w:semiHidden/>
-    <w:rsid w:val="002B4686"/>
+    <w:rsid w:val="00566A05"/>
     <w:rPr>
       <w:color w:val="666666"/>
     </w:rPr>
@@ -4663,6 +5060,10 @@
   <w:style w:type="paragraph" w:customStyle="1" w:styleId="1FD649C703DB479A9BA676359DEA3239">
     <w:name w:val="1FD649C703DB479A9BA676359DEA3239"/>
     <w:rsid w:val="002B4686"/>
+  </w:style>
+  <w:style w:type="paragraph" w:customStyle="1" w:styleId="2679D047EE4C44308EDD9A58BE0085C0">
+    <w:name w:val="2679D047EE4C44308EDD9A58BE0085C0"/>
+    <w:rsid w:val="00566A05"/>
   </w:style>
 </w:styles>
 </file>

</xml_diff>

<commit_message>
Visualization has been added in documentation
</commit_message>
<xml_diff>
--- a/Canabis_Benefits_A30.docx
+++ b/Canabis_Benefits_A30.docx
@@ -3209,8 +3209,366 @@
         <w:t>. It is anticipated that the findings will guide policy makers to be aware of the nature of the inherent challenges in making evidence dissemination accurate and accessible.</w:t>
       </w:r>
     </w:p>
+    <w:p>
+      <w:pPr>
+        <w:jc w:val="both"/>
+        <w:rPr>
+          <w:rFonts w:ascii="Times New Roman" w:hAnsi="Times New Roman" w:cs="Times New Roman"/>
+        </w:rPr>
+      </w:pPr>
+    </w:p>
+    <w:p>
+      <w:pPr>
+        <w:pStyle w:val="Heading1"/>
+        <w:rPr>
+          <w:rFonts w:ascii="Times New Roman" w:hAnsi="Times New Roman" w:cs="Times New Roman"/>
+          <w:b/>
+          <w:bCs/>
+          <w:sz w:val="28"/>
+          <w:szCs w:val="28"/>
+        </w:rPr>
+      </w:pPr>
+      <w:bookmarkStart w:id="26" w:name="_Toc214911774"/>
+      <w:bookmarkStart w:id="27" w:name="_Toc214915290"/>
+      <w:bookmarkStart w:id="28" w:name="_Toc214915984"/>
+      <w:r>
+        <w:rPr>
+          <w:rFonts w:ascii="Times New Roman" w:hAnsi="Times New Roman" w:cs="Times New Roman"/>
+          <w:b/>
+          <w:bCs/>
+          <w:sz w:val="28"/>
+          <w:szCs w:val="28"/>
+        </w:rPr>
+        <w:lastRenderedPageBreak/>
+        <w:t xml:space="preserve">3. </w:t>
+      </w:r>
+      <w:bookmarkEnd w:id="26"/>
+      <w:r>
+        <w:rPr>
+          <w:rFonts w:ascii="Times New Roman" w:hAnsi="Times New Roman" w:cs="Times New Roman"/>
+          <w:b/>
+          <w:bCs/>
+          <w:sz w:val="28"/>
+          <w:szCs w:val="28"/>
+        </w:rPr>
+        <w:t>Visualization</w:t>
+      </w:r>
+      <w:bookmarkEnd w:id="27"/>
+      <w:bookmarkEnd w:id="28"/>
+    </w:p>
+    <w:p>
+      <w:pPr>
+        <w:pStyle w:val="Heading2"/>
+        <w:rPr>
+          <w:rFonts w:ascii="Times New Roman" w:hAnsi="Times New Roman" w:cs="Times New Roman"/>
+          <w:sz w:val="26"/>
+          <w:szCs w:val="26"/>
+        </w:rPr>
+      </w:pPr>
+      <w:bookmarkStart w:id="29" w:name="_Toc214911775"/>
+      <w:bookmarkStart w:id="30" w:name="_Toc214915291"/>
+      <w:bookmarkStart w:id="31" w:name="_Toc214915985"/>
+      <w:r>
+        <w:rPr>
+          <w:rFonts w:ascii="Times New Roman" w:hAnsi="Times New Roman" w:cs="Times New Roman"/>
+          <w:sz w:val="26"/>
+          <w:szCs w:val="26"/>
+        </w:rPr>
+        <w:t xml:space="preserve">3.1 </w:t>
+      </w:r>
+      <w:bookmarkEnd w:id="29"/>
+      <w:bookmarkEnd w:id="30"/>
+      <w:r>
+        <w:rPr>
+          <w:rFonts w:ascii="Times New Roman" w:hAnsi="Times New Roman" w:cs="Times New Roman"/>
+          <w:sz w:val="26"/>
+          <w:szCs w:val="26"/>
+        </w:rPr>
+        <w:t>Popular Interest in Cannabis Benefits by Evidence Score</w:t>
+      </w:r>
+      <w:bookmarkEnd w:id="31"/>
+      <w:r>
+        <w:rPr>
+          <w:rFonts w:ascii="Times New Roman" w:hAnsi="Times New Roman" w:cs="Times New Roman"/>
+          <w:sz w:val="26"/>
+          <w:szCs w:val="26"/>
+        </w:rPr>
+        <w:t xml:space="preserve"> </w:t>
+      </w:r>
+    </w:p>
+    <w:p>
+      <w:pPr>
+        <w:jc w:val="both"/>
+        <w:rPr>
+          <w:rFonts w:ascii="Times New Roman" w:hAnsi="Times New Roman" w:cs="Times New Roman"/>
+        </w:rPr>
+      </w:pPr>
+      <w:r>
+        <w:rPr>
+          <w:rFonts w:ascii="Times New Roman" w:hAnsi="Times New Roman" w:cs="Times New Roman"/>
+        </w:rPr>
+        <w:t>Boxplots are effective to provide comparisons of distributions among several groups and hence would be suitable to analyze popular interest among six evidence score categories. The overlay of the individual data points indicates sample sizes and outliers. The histograms are used to complement as they show the overall distribution features and non-parametric tests are selected because of the right skewness values of the data.</w:t>
+      </w:r>
+    </w:p>
+    <w:p>
+      <w:pPr>
+        <w:keepNext/>
+        <w:jc w:val="center"/>
+        <w:rPr>
+          <w:rFonts w:ascii="Times New Roman" w:hAnsi="Times New Roman" w:cs="Times New Roman"/>
+        </w:rPr>
+      </w:pPr>
+      <w:r>
+        <w:rPr>
+          <w:rFonts w:ascii="Times New Roman" w:hAnsi="Times New Roman" w:cs="Times New Roman"/>
+          <w:noProof/>
+        </w:rPr>
+        <w:drawing>
+          <wp:inline distT="0" distB="0" distL="0" distR="0" wp14:anchorId="7239D18B" wp14:editId="2F28A66D">
+            <wp:extent cx="6400800" cy="4800600"/>
+            <wp:effectExtent l="0" t="0" r="0" b="0"/>
+            <wp:docPr id="549972888" name="Picture 1" descr="A graph with green and blue squares&#10;&#10;AI-generated content may be incorrect."/>
+            <wp:cNvGraphicFramePr>
+              <a:graphicFrameLocks xmlns:a="http://schemas.openxmlformats.org/drawingml/2006/main" noChangeAspect="1"/>
+            </wp:cNvGraphicFramePr>
+            <a:graphic xmlns:a="http://schemas.openxmlformats.org/drawingml/2006/main">
+              <a:graphicData uri="http://schemas.openxmlformats.org/drawingml/2006/picture">
+                <pic:pic xmlns:pic="http://schemas.openxmlformats.org/drawingml/2006/picture">
+                  <pic:nvPicPr>
+                    <pic:cNvPr id="549972888" name="Picture 1" descr="A graph with green and blue squares&#10;&#10;AI-generated content may be incorrect."/>
+                    <pic:cNvPicPr/>
+                  </pic:nvPicPr>
+                  <pic:blipFill>
+                    <a:blip r:embed="rId6"/>
+                    <a:stretch>
+                      <a:fillRect/>
+                    </a:stretch>
+                  </pic:blipFill>
+                  <pic:spPr>
+                    <a:xfrm>
+                      <a:off x="0" y="0"/>
+                      <a:ext cx="6400800" cy="4800600"/>
+                    </a:xfrm>
+                    <a:prstGeom prst="rect">
+                      <a:avLst/>
+                    </a:prstGeom>
+                  </pic:spPr>
+                </pic:pic>
+              </a:graphicData>
+            </a:graphic>
+          </wp:inline>
+        </w:drawing>
+      </w:r>
+    </w:p>
+    <w:p>
+      <w:pPr>
+        <w:pStyle w:val="Caption"/>
+        <w:jc w:val="center"/>
+        <w:rPr>
+          <w:rFonts w:ascii="Times New Roman" w:hAnsi="Times New Roman" w:cs="Times New Roman"/>
+        </w:rPr>
+      </w:pPr>
+      <w:r>
+        <w:rPr>
+          <w:rFonts w:ascii="Times New Roman" w:hAnsi="Times New Roman" w:cs="Times New Roman"/>
+        </w:rPr>
+        <w:t xml:space="preserve">Figure </w:t>
+      </w:r>
+      <w:r>
+        <w:rPr>
+          <w:rFonts w:ascii="Times New Roman" w:hAnsi="Times New Roman" w:cs="Times New Roman"/>
+        </w:rPr>
+        <w:fldChar w:fldCharType="begin"/>
+      </w:r>
+      <w:r>
+        <w:rPr>
+          <w:rFonts w:ascii="Times New Roman" w:hAnsi="Times New Roman" w:cs="Times New Roman"/>
+        </w:rPr>
+        <w:instrText xml:space="preserve"> SEQ Figure \* ARABIC </w:instrText>
+      </w:r>
+      <w:r>
+        <w:rPr>
+          <w:rFonts w:ascii="Times New Roman" w:hAnsi="Times New Roman" w:cs="Times New Roman"/>
+        </w:rPr>
+        <w:fldChar w:fldCharType="separate"/>
+      </w:r>
+      <w:r>
+        <w:rPr>
+          <w:rFonts w:ascii="Times New Roman" w:hAnsi="Times New Roman" w:cs="Times New Roman"/>
+          <w:noProof/>
+        </w:rPr>
+        <w:t>1</w:t>
+      </w:r>
+      <w:r>
+        <w:rPr>
+          <w:rFonts w:ascii="Times New Roman" w:hAnsi="Times New Roman" w:cs="Times New Roman"/>
+          <w:noProof/>
+        </w:rPr>
+        <w:fldChar w:fldCharType="end"/>
+      </w:r>
+      <w:r>
+        <w:rPr>
+          <w:rFonts w:ascii="Times New Roman" w:hAnsi="Times New Roman" w:cs="Times New Roman"/>
+        </w:rPr>
+        <w:t>: Popular Interest in Cannabis Benefits by Evidence Score</w:t>
+      </w:r>
+    </w:p>
+    <w:p>
+      <w:pPr>
+        <w:jc w:val="both"/>
+        <w:rPr>
+          <w:rFonts w:ascii="Times New Roman" w:hAnsi="Times New Roman" w:cs="Times New Roman"/>
+        </w:rPr>
+      </w:pPr>
+      <w:r>
+        <w:rPr>
+          <w:rFonts w:ascii="Times New Roman" w:hAnsi="Times New Roman" w:cs="Times New Roman"/>
+        </w:rPr>
+        <w:t xml:space="preserve">The boxplot indicates that there is evidence score 5 showing only popular interest of about 2.7 million searches. The similar scores of </w:t>
+      </w:r>
+      <w:proofErr w:type="gramStart"/>
+      <w:r>
+        <w:rPr>
+          <w:rFonts w:ascii="Times New Roman" w:hAnsi="Times New Roman" w:cs="Times New Roman"/>
+        </w:rPr>
+        <w:t>evidence</w:t>
+      </w:r>
+      <w:proofErr w:type="gramEnd"/>
+      <w:r>
+        <w:rPr>
+          <w:rFonts w:ascii="Times New Roman" w:hAnsi="Times New Roman" w:cs="Times New Roman"/>
+        </w:rPr>
+        <w:t xml:space="preserve"> at 0-4 have similar median values (300,000-600,000 searches) with a significant overlap, indicating that the differences in evidence do not have much impact on the attention of people. This trend suggests a possible threshold effect that needs the highest possible strength of evidence.</w:t>
+      </w:r>
+    </w:p>
+    <w:p>
+      <w:pPr>
+        <w:keepNext/>
+        <w:jc w:val="center"/>
+        <w:rPr>
+          <w:rFonts w:ascii="Times New Roman" w:hAnsi="Times New Roman" w:cs="Times New Roman"/>
+        </w:rPr>
+      </w:pPr>
+      <w:r>
+        <w:rPr>
+          <w:rFonts w:ascii="Times New Roman" w:hAnsi="Times New Roman" w:cs="Times New Roman"/>
+          <w:noProof/>
+        </w:rPr>
+        <w:lastRenderedPageBreak/>
+        <w:drawing>
+          <wp:inline distT="0" distB="0" distL="0" distR="0" wp14:anchorId="458570D9" wp14:editId="2B471916">
+            <wp:extent cx="6400800" cy="4800600"/>
+            <wp:effectExtent l="0" t="0" r="0" b="0"/>
+            <wp:docPr id="342474025" name="Picture 2" descr="A graph of a number of green bars&#10;&#10;AI-generated content may be incorrect."/>
+            <wp:cNvGraphicFramePr>
+              <a:graphicFrameLocks xmlns:a="http://schemas.openxmlformats.org/drawingml/2006/main" noChangeAspect="1"/>
+            </wp:cNvGraphicFramePr>
+            <a:graphic xmlns:a="http://schemas.openxmlformats.org/drawingml/2006/main">
+              <a:graphicData uri="http://schemas.openxmlformats.org/drawingml/2006/picture">
+                <pic:pic xmlns:pic="http://schemas.openxmlformats.org/drawingml/2006/picture">
+                  <pic:nvPicPr>
+                    <pic:cNvPr id="342474025" name="Picture 2" descr="A graph of a number of green bars&#10;&#10;AI-generated content may be incorrect."/>
+                    <pic:cNvPicPr/>
+                  </pic:nvPicPr>
+                  <pic:blipFill>
+                    <a:blip r:embed="rId7"/>
+                    <a:stretch>
+                      <a:fillRect/>
+                    </a:stretch>
+                  </pic:blipFill>
+                  <pic:spPr>
+                    <a:xfrm>
+                      <a:off x="0" y="0"/>
+                      <a:ext cx="6400800" cy="4800600"/>
+                    </a:xfrm>
+                    <a:prstGeom prst="rect">
+                      <a:avLst/>
+                    </a:prstGeom>
+                  </pic:spPr>
+                </pic:pic>
+              </a:graphicData>
+            </a:graphic>
+          </wp:inline>
+        </w:drawing>
+      </w:r>
+    </w:p>
+    <w:p>
+      <w:pPr>
+        <w:pStyle w:val="Caption"/>
+        <w:jc w:val="center"/>
+        <w:rPr>
+          <w:rFonts w:ascii="Times New Roman" w:hAnsi="Times New Roman" w:cs="Times New Roman"/>
+        </w:rPr>
+      </w:pPr>
+      <w:r>
+        <w:rPr>
+          <w:rFonts w:ascii="Times New Roman" w:hAnsi="Times New Roman" w:cs="Times New Roman"/>
+        </w:rPr>
+        <w:t xml:space="preserve">Figure </w:t>
+      </w:r>
+      <w:r>
+        <w:rPr>
+          <w:rFonts w:ascii="Times New Roman" w:hAnsi="Times New Roman" w:cs="Times New Roman"/>
+        </w:rPr>
+        <w:fldChar w:fldCharType="begin"/>
+      </w:r>
+      <w:r>
+        <w:rPr>
+          <w:rFonts w:ascii="Times New Roman" w:hAnsi="Times New Roman" w:cs="Times New Roman"/>
+        </w:rPr>
+        <w:instrText xml:space="preserve"> SEQ Figure \* ARABIC </w:instrText>
+      </w:r>
+      <w:r>
+        <w:rPr>
+          <w:rFonts w:ascii="Times New Roman" w:hAnsi="Times New Roman" w:cs="Times New Roman"/>
+        </w:rPr>
+        <w:fldChar w:fldCharType="separate"/>
+      </w:r>
+      <w:r>
+        <w:rPr>
+          <w:rFonts w:ascii="Times New Roman" w:hAnsi="Times New Roman" w:cs="Times New Roman"/>
+          <w:noProof/>
+        </w:rPr>
+        <w:t>2</w:t>
+      </w:r>
+      <w:r>
+        <w:rPr>
+          <w:rFonts w:ascii="Times New Roman" w:hAnsi="Times New Roman" w:cs="Times New Roman"/>
+          <w:noProof/>
+        </w:rPr>
+        <w:fldChar w:fldCharType="end"/>
+      </w:r>
+      <w:r>
+        <w:rPr>
+          <w:rFonts w:ascii="Times New Roman" w:hAnsi="Times New Roman" w:cs="Times New Roman"/>
+        </w:rPr>
+        <w:t>: Distribution of Popular Interest Values</w:t>
+      </w:r>
+    </w:p>
+    <w:p>
+      <w:pPr>
+        <w:jc w:val="both"/>
+        <w:rPr>
+          <w:rFonts w:ascii="Times New Roman" w:hAnsi="Times New Roman" w:cs="Times New Roman"/>
+        </w:rPr>
+      </w:pPr>
+      <w:r>
+        <w:rPr>
+          <w:rFonts w:ascii="Times New Roman" w:hAnsi="Times New Roman" w:cs="Times New Roman"/>
+        </w:rPr>
+        <w:t xml:space="preserve">Most of the conditions (59%) lack evidence (score=1) which points to early-stage research. Popular interest is highly divergent within categories (standard deviations are larger than mean), implying that there are non-evidence factors affecting attention. The non-parametric statistical techniques are correct when the distribution is skewed towards the right. The score of 5 is obtained only under two conditions which hinders generalizability of findings. </w:t>
+      </w:r>
+    </w:p>
+    <w:p>
+      <w:pPr>
+        <w:jc w:val="both"/>
+        <w:rPr>
+          <w:rFonts w:ascii="Times New Roman" w:hAnsi="Times New Roman" w:cs="Times New Roman"/>
+        </w:rPr>
+      </w:pPr>
+    </w:p>
     <w:sectPr>
-      <w:footerReference w:type="default" r:id="rId6"/>
+      <w:footerReference w:type="default" r:id="rId8"/>
       <w:pgSz w:w="12240" w:h="15840"/>
       <w:pgMar w:top="1440" w:right="1440" w:bottom="1440" w:left="1440" w:header="720" w:footer="720" w:gutter="0"/>
       <w:cols w:space="720"/>
@@ -4469,6 +4827,25 @@
       <w14:ligatures w14:val="none"/>
     </w:rPr>
   </w:style>
+  <w:style w:type="paragraph" w:styleId="Caption">
+    <w:name w:val="caption"/>
+    <w:basedOn w:val="Normal"/>
+    <w:next w:val="Normal"/>
+    <w:uiPriority w:val="35"/>
+    <w:unhideWhenUsed/>
+    <w:qFormat/>
+    <w:rsid w:val="0080658C"/>
+    <w:pPr>
+      <w:spacing w:line="240" w:lineRule="auto"/>
+    </w:pPr>
+    <w:rPr>
+      <w:b/>
+      <w:bCs/>
+      <w:color w:val="4472C4" w:themeColor="accent1"/>
+      <w:sz w:val="18"/>
+      <w:szCs w:val="18"/>
+    </w:rPr>
+  </w:style>
 </w:styles>
 </file>
 
@@ -4544,7 +4921,7 @@
     <w:charset w:val="00"/>
     <w:family w:val="swiss"/>
     <w:pitch w:val="variable"/>
-    <w:sig w:usb0="E4002EFF" w:usb1="C200247B" w:usb2="00000009" w:usb3="00000000" w:csb0="000001FF" w:csb1="00000000"/>
+    <w:sig w:usb0="E4002EFF" w:usb1="C000247B" w:usb2="00000009" w:usb3="00000000" w:csb0="000001FF" w:csb1="00000000"/>
   </w:font>
   <w:font w:name="Times New Roman">
     <w:panose1 w:val="02020603050405020304"/>
@@ -4558,19 +4935,7 @@
     <w:charset w:val="00"/>
     <w:family w:val="swiss"/>
     <w:pitch w:val="variable"/>
-    <w:sig w:usb0="E4002EFF" w:usb1="C200247B" w:usb2="00000009" w:usb3="00000000" w:csb0="000001FF" w:csb1="00000000"/>
-  </w:font>
-  <w:font w:name="Aptos">
-    <w:charset w:val="00"/>
-    <w:family w:val="swiss"/>
-    <w:pitch w:val="variable"/>
-    <w:sig w:usb0="20000287" w:usb1="00000003" w:usb2="00000000" w:usb3="00000000" w:csb0="0000019F" w:csb1="00000000"/>
-  </w:font>
-  <w:font w:name="Aptos Display">
-    <w:charset w:val="00"/>
-    <w:family w:val="swiss"/>
-    <w:pitch w:val="variable"/>
-    <w:sig w:usb0="20000287" w:usb1="00000003" w:usb2="00000000" w:usb3="00000000" w:csb0="0000019F" w:csb1="00000000"/>
+    <w:sig w:usb0="E4002EFF" w:usb1="C000247B" w:usb2="00000009" w:usb3="00000000" w:csb0="000001FF" w:csb1="00000000"/>
   </w:font>
 </w:fonts>
 </file>
@@ -4591,12 +4956,15 @@
   </w:compat>
   <w:rsids>
     <w:rsidRoot w:val="002B4686"/>
+    <w:rsid w:val="00006BBF"/>
     <w:rsid w:val="002B4686"/>
     <w:rsid w:val="002B4ED2"/>
+    <w:rsid w:val="00515B79"/>
     <w:rsid w:val="00566A05"/>
     <w:rsid w:val="007D066A"/>
     <w:rsid w:val="00815FE5"/>
     <w:rsid w:val="00B722F4"/>
+    <w:rsid w:val="00E7455E"/>
   </w:rsids>
   <m:mathPr>
     <m:mathFont m:val="Cambria Math"/>

</xml_diff>

<commit_message>
set document file in correct order
</commit_message>
<xml_diff>
--- a/Canabis_Benefits_A30.docx
+++ b/Canabis_Benefits_A30.docx
@@ -1,6 +1,6 @@
 
 <file path=word/document.xml><?xml version="1.0" encoding="utf-8"?>
-<w:document xmlns:wpc="http://schemas.microsoft.com/office/word/2010/wordprocessingCanvas" xmlns:cx="http://schemas.microsoft.com/office/drawing/2014/chartex" xmlns:cx1="http://schemas.microsoft.com/office/drawing/2015/9/8/chartex" xmlns:cx2="http://schemas.microsoft.com/office/drawing/2015/10/21/chartex" xmlns:cx3="http://schemas.microsoft.com/office/drawing/2016/5/9/chartex" xmlns:cx4="http://schemas.microsoft.com/office/drawing/2016/5/10/chartex" xmlns:cx5="http://schemas.microsoft.com/office/drawing/2016/5/11/chartex" xmlns:cx6="http://schemas.microsoft.com/office/drawing/2016/5/12/chartex" xmlns:cx7="http://schemas.microsoft.com/office/drawing/2016/5/13/chartex" xmlns:cx8="http://schemas.microsoft.com/office/drawing/2016/5/14/chartex" xmlns:mc="http://schemas.openxmlformats.org/markup-compatibility/2006" xmlns:aink="http://schemas.microsoft.com/office/drawing/2016/ink" xmlns:am3d="http://schemas.microsoft.com/office/drawing/2017/model3d" xmlns:o="urn:schemas-microsoft-com:office:office" xmlns:oel="http://schemas.microsoft.com/office/2019/extlst" xmlns:r="http://schemas.openxmlformats.org/officeDocument/2006/relationships" xmlns:m="http://schemas.openxmlformats.org/officeDocument/2006/math" xmlns:v="urn:schemas-microsoft-com:vml" xmlns:wp14="http://schemas.microsoft.com/office/word/2010/wordprocessingDrawing" xmlns:wp="http://schemas.openxmlformats.org/drawingml/2006/wordprocessingDrawing" xmlns:w10="urn:schemas-microsoft-com:office:word" xmlns:w="http://schemas.openxmlformats.org/wordprocessingml/2006/main" xmlns:w14="http://schemas.microsoft.com/office/word/2010/wordml" xmlns:w15="http://schemas.microsoft.com/office/word/2012/wordml" xmlns:w16cex="http://schemas.microsoft.com/office/word/2018/wordml/cex" xmlns:w16cid="http://schemas.microsoft.com/office/word/2016/wordml/cid" xmlns:w16="http://schemas.microsoft.com/office/word/2018/wordml" xmlns:w16du="http://schemas.microsoft.com/office/word/2023/wordml/word16du" xmlns:w16sdtdh="http://schemas.microsoft.com/office/word/2020/wordml/sdtdatahash" xmlns:w16sdtfl="http://schemas.microsoft.com/office/word/2024/wordml/sdtformatlock" xmlns:w16se="http://schemas.microsoft.com/office/word/2015/wordml/symex" xmlns:wpg="http://schemas.microsoft.com/office/word/2010/wordprocessingGroup" xmlns:wpi="http://schemas.microsoft.com/office/word/2010/wordprocessingInk" xmlns:wne="http://schemas.microsoft.com/office/word/2006/wordml" xmlns:wps="http://schemas.microsoft.com/office/word/2010/wordprocessingShape" mc:Ignorable="w14 w15 w16se w16cid w16 w16cex w16sdtdh w16sdtfl w16du wp14">
+<w:document xmlns:wpc="http://schemas.microsoft.com/office/word/2010/wordprocessingCanvas" xmlns:cx="http://schemas.microsoft.com/office/drawing/2014/chartex" xmlns:cx1="http://schemas.microsoft.com/office/drawing/2015/9/8/chartex" xmlns:cx2="http://schemas.microsoft.com/office/drawing/2015/10/21/chartex" xmlns:cx3="http://schemas.microsoft.com/office/drawing/2016/5/9/chartex" xmlns:cx4="http://schemas.microsoft.com/office/drawing/2016/5/10/chartex" xmlns:cx5="http://schemas.microsoft.com/office/drawing/2016/5/11/chartex" xmlns:cx6="http://schemas.microsoft.com/office/drawing/2016/5/12/chartex" xmlns:cx7="http://schemas.microsoft.com/office/drawing/2016/5/13/chartex" xmlns:cx8="http://schemas.microsoft.com/office/drawing/2016/5/14/chartex" xmlns:mc="http://schemas.openxmlformats.org/markup-compatibility/2006" xmlns:aink="http://schemas.microsoft.com/office/drawing/2016/ink" xmlns:am3d="http://schemas.microsoft.com/office/drawing/2017/model3d" xmlns:o="urn:schemas-microsoft-com:office:office" xmlns:r="http://schemas.openxmlformats.org/officeDocument/2006/relationships" xmlns:m="http://schemas.openxmlformats.org/officeDocument/2006/math" xmlns:v="urn:schemas-microsoft-com:vml" xmlns:wp14="http://schemas.microsoft.com/office/word/2010/wordprocessingDrawing" xmlns:wp="http://schemas.openxmlformats.org/drawingml/2006/wordprocessingDrawing" xmlns:w10="urn:schemas-microsoft-com:office:word" xmlns:w="http://schemas.openxmlformats.org/wordprocessingml/2006/main" xmlns:w14="http://schemas.microsoft.com/office/word/2010/wordml" xmlns:w15="http://schemas.microsoft.com/office/word/2012/wordml" xmlns:w16cid="http://schemas.microsoft.com/office/word/2016/wordml/cid" xmlns:w16se="http://schemas.microsoft.com/office/word/2015/wordml/symex" xmlns:wpg="http://schemas.microsoft.com/office/word/2010/wordprocessingGroup" xmlns:wpi="http://schemas.microsoft.com/office/word/2010/wordprocessingInk" xmlns:wne="http://schemas.microsoft.com/office/word/2006/wordml" xmlns:wps="http://schemas.microsoft.com/office/word/2010/wordprocessingShape" mc:Ignorable="w14 w15 w16se w16cid wp14">
   <w:body>
     <w:p>
       <w:pPr>
@@ -2605,6 +2605,7 @@
             <w:docPart w:val="1FD649C703DB479A9BA676359DEA3239"/>
           </w:placeholder>
         </w:sdtPr>
+        <w:sdtEndPr/>
         <w:sdtContent>
           <w:r>
             <w:rPr>
@@ -2633,6 +2634,7 @@
             <w:docPart w:val="1FD649C703DB479A9BA676359DEA3239"/>
           </w:placeholder>
         </w:sdtPr>
+        <w:sdtEndPr/>
         <w:sdtContent>
           <w:r>
             <w:rPr>
@@ -2954,6 +2956,7 @@
             <w:docPart w:val="2679D047EE4C44308EDD9A58BE0085C0"/>
           </w:placeholder>
         </w:sdtPr>
+        <w:sdtEndPr/>
         <w:sdtContent>
           <w:r>
             <w:rPr>
@@ -3004,6 +3007,7 @@
             <w:docPart w:val="2679D047EE4C44308EDD9A58BE0085C0"/>
           </w:placeholder>
         </w:sdtPr>
+        <w:sdtEndPr/>
         <w:sdtContent>
           <w:r>
             <w:rPr>
@@ -3062,6 +3066,7 @@
             <w:docPart w:val="2679D047EE4C44308EDD9A58BE0085C0"/>
           </w:placeholder>
         </w:sdtPr>
+        <w:sdtEndPr/>
         <w:sdtContent>
           <w:r>
             <w:rPr>
@@ -3130,6 +3135,7 @@
             <w:docPart w:val="2679D047EE4C44308EDD9A58BE0085C0"/>
           </w:placeholder>
         </w:sdtPr>
+        <w:sdtEndPr/>
         <w:sdtContent>
           <w:r>
             <w:rPr>
@@ -3158,6 +3164,7 @@
             <w:docPart w:val="2679D047EE4C44308EDD9A58BE0085C0"/>
           </w:placeholder>
         </w:sdtPr>
+        <w:sdtEndPr/>
         <w:sdtContent>
           <w:r>
             <w:rPr>
@@ -3192,6 +3199,7 @@
             <w:docPart w:val="2679D047EE4C44308EDD9A58BE0085C0"/>
           </w:placeholder>
         </w:sdtPr>
+        <w:sdtEndPr/>
         <w:sdtContent>
           <w:r>
             <w:rPr>
@@ -3442,12 +3450,14 @@
         </w:rPr>
         <w:t xml:space="preserve">The boxplot indicates that there is evidence score 5 showing only popular interest of about 2.7 million searches. The similar scores of </w:t>
       </w:r>
+      <w:proofErr w:type="gramStart"/>
       <w:r>
         <w:rPr>
           <w:rFonts w:ascii="Times New Roman" w:hAnsi="Times New Roman" w:cs="Times New Roman"/>
         </w:rPr>
         <w:t>evidence</w:t>
       </w:r>
+      <w:proofErr w:type="gramEnd"/>
       <w:r>
         <w:rPr>
           <w:rFonts w:ascii="Times New Roman" w:hAnsi="Times New Roman" w:cs="Times New Roman"/>
@@ -3603,179 +3613,13 @@
     </w:p>
     <w:p>
       <w:pPr>
-        <w:pStyle w:val="Heading2"/>
-        <w:rPr>
-          <w:rFonts w:ascii="Times New Roman" w:hAnsi="Times New Roman" w:cs="Times New Roman"/>
-          <w:sz w:val="26"/>
-          <w:szCs w:val="26"/>
+        <w:jc w:val="both"/>
+        <w:rPr>
+          <w:rFonts w:ascii="Times New Roman" w:eastAsia="MS Mincho" w:hAnsi="Times New Roman" w:cs="Times New Roman"/>
         </w:rPr>
       </w:pPr>
-      <w:bookmarkStart w:id="35" w:name="_Toc214911779"/>
-      <w:bookmarkStart w:id="36" w:name="_Toc214915295"/>
-      <w:bookmarkStart w:id="37" w:name="_Toc214915987"/>
-      <w:r>
-        <w:rPr>
-          <w:rFonts w:ascii="Times New Roman" w:hAnsi="Times New Roman" w:cs="Times New Roman"/>
-          <w:sz w:val="26"/>
-          <w:szCs w:val="26"/>
-        </w:rPr>
-        <w:t>4.1 Statistical test used to test the hypotheses and output</w:t>
-      </w:r>
+      <w:bookmarkStart w:id="35" w:name="_GoBack"/>
       <w:bookmarkEnd w:id="35"/>
-      <w:bookmarkEnd w:id="36"/>
-      <w:bookmarkEnd w:id="37"/>
-    </w:p>
-    <w:p>
-      <w:pPr>
-        <w:jc w:val="both"/>
-        <w:rPr>
-          <w:rFonts w:ascii="Times New Roman" w:hAnsi="Times New Roman" w:cs="Times New Roman"/>
-        </w:rPr>
-      </w:pPr>
-      <w:r>
-        <w:rPr>
-          <w:rFonts w:ascii="Times New Roman" w:hAnsi="Times New Roman" w:cs="Times New Roman"/>
-        </w:rPr>
-        <w:t>Kruskal-Wallis H-test was chosen as the proper non-parametric test to use to test the hypothesis. This test is used to compare median values between 6 independent groups (evidence scores 0-5) without normal distribution. Selection reason: the selected data of popular interests is skewed right with a histogram, includes outliers that can be observed in the boxplot, and is not normally distributed as specified in the conditions of parametric ANOVA. Kruskal-Wallis data ranks the values and that is why it is resistant to distributional violations, and it has statistical power.</w:t>
-      </w:r>
-    </w:p>
-    <w:p>
-      <w:pPr>
-        <w:pStyle w:val="Heading2"/>
-        <w:rPr>
-          <w:rFonts w:ascii="Times New Roman" w:hAnsi="Times New Roman" w:cs="Times New Roman"/>
-          <w:sz w:val="26"/>
-          <w:szCs w:val="26"/>
-        </w:rPr>
-      </w:pPr>
-      <w:bookmarkStart w:id="38" w:name="_Toc214911780"/>
-      <w:bookmarkStart w:id="39" w:name="_Toc214915296"/>
-      <w:bookmarkStart w:id="40" w:name="_Toc214915988"/>
-      <w:r>
-        <w:rPr>
-          <w:rFonts w:ascii="Times New Roman" w:hAnsi="Times New Roman" w:cs="Times New Roman"/>
-          <w:sz w:val="26"/>
-          <w:szCs w:val="26"/>
-        </w:rPr>
-        <w:lastRenderedPageBreak/>
-        <w:t xml:space="preserve">4.2 </w:t>
-      </w:r>
-      <w:bookmarkEnd w:id="38"/>
-      <w:bookmarkEnd w:id="39"/>
-      <w:r>
-        <w:rPr>
-          <w:rFonts w:ascii="Times New Roman" w:hAnsi="Times New Roman" w:cs="Times New Roman"/>
-          <w:sz w:val="26"/>
-          <w:szCs w:val="26"/>
-        </w:rPr>
-        <w:t>Result</w:t>
-      </w:r>
-      <w:bookmarkEnd w:id="40"/>
-    </w:p>
-    <w:p>
-      <w:pPr>
-        <w:rPr>
-          <w:rFonts w:ascii="Times New Roman" w:hAnsi="Times New Roman" w:cs="Times New Roman"/>
-        </w:rPr>
-      </w:pPr>
-      <w:r>
-        <w:rPr>
-          <w:rFonts w:ascii="Times New Roman" w:hAnsi="Times New Roman" w:cs="Times New Roman"/>
-        </w:rPr>
-        <w:t>Statistical Results: H-statistics of Kruskal-Wallis = 14.2726, p-value = 0.0140, degrees of freedom = 5.</w:t>
-      </w:r>
-    </w:p>
-    <w:p>
-      <w:pPr>
-        <w:rPr>
-          <w:rFonts w:ascii="Times New Roman" w:hAnsi="Times New Roman" w:cs="Times New Roman"/>
-        </w:rPr>
-      </w:pPr>
-      <w:r>
-        <w:rPr>
-          <w:rFonts w:ascii="Times New Roman" w:hAnsi="Times New Roman" w:cs="Times New Roman"/>
-        </w:rPr>
-        <w:t>Verdict: The null hypothesis is rejected (p = 0.0140 = -0.05).</w:t>
-      </w:r>
-    </w:p>
-    <w:p>
-      <w:pPr>
-        <w:jc w:val="both"/>
-        <w:rPr>
-          <w:rFonts w:ascii="Times New Roman" w:hAnsi="Times New Roman" w:cs="Times New Roman"/>
-        </w:rPr>
-      </w:pPr>
-      <w:r>
-        <w:rPr>
-          <w:rFonts w:ascii="Times New Roman" w:hAnsi="Times New Roman" w:cs="Times New Roman"/>
-        </w:rPr>
-        <w:t>Interpretation: There is statistically significant evidence that the popular interest varies with the evidence score levels. Nevertheless, the weak linear relationship can be observed using Spearman correlation (</w:t>
-      </w:r>
-      <w:r>
-        <w:rPr>
-          <w:rFonts w:ascii="Times New Roman" w:hAnsi="Times New Roman" w:cs="Times New Roman"/>
-        </w:rPr>
-        <w:t>0</w:t>
-      </w:r>
-      <w:r>
-        <w:rPr>
-          <w:rFonts w:ascii="Times New Roman" w:hAnsi="Times New Roman" w:cs="Times New Roman"/>
-        </w:rPr>
-        <w:t>.067, 0.585). Boxplot analysis shows that score 5 is the main driver of significance whereas for score 0-4, the distributions overlap. This implies a threshold effect in that only extraordinary evidence (score 5) has a significant impact on the rise in public interest, whereas moderate evidence advances have little influence on public attention distribution.</w:t>
-      </w:r>
-    </w:p>
-    <w:p>
-      <w:pPr>
-        <w:keepNext/>
-        <w:keepLines/>
-        <w:spacing w:before="480" w:after="0"/>
-        <w:outlineLvl w:val="0"/>
-        <w:rPr>
-          <w:rFonts w:ascii="Times New Roman" w:eastAsia="MS Gothic" w:hAnsi="Times New Roman" w:cs="Times New Roman"/>
-          <w:b/>
-          <w:bCs/>
-          <w:color w:val="365F91"/>
-          <w:sz w:val="28"/>
-          <w:szCs w:val="28"/>
-        </w:rPr>
-      </w:pPr>
-      <w:bookmarkStart w:id="41" w:name="_Toc214911781"/>
-      <w:bookmarkStart w:id="42" w:name="_Toc214915297"/>
-      <w:bookmarkStart w:id="43" w:name="_Toc214915989"/>
-      <w:r>
-        <w:rPr>
-          <w:rFonts w:ascii="Times New Roman" w:eastAsia="MS Gothic" w:hAnsi="Times New Roman" w:cs="Times New Roman"/>
-          <w:b/>
-          <w:bCs/>
-          <w:color w:val="365F91"/>
-          <w:sz w:val="28"/>
-          <w:szCs w:val="28"/>
-        </w:rPr>
-        <w:t>5. Evaluation</w:t>
-      </w:r>
-      <w:bookmarkEnd w:id="41"/>
-      <w:bookmarkEnd w:id="42"/>
-      <w:bookmarkEnd w:id="43"/>
-    </w:p>
-    <w:p>
-      <w:pPr>
-        <w:jc w:val="both"/>
-        <w:rPr>
-          <w:rFonts w:ascii="Times New Roman" w:eastAsia="MS Mincho" w:hAnsi="Times New Roman" w:cs="Times New Roman"/>
-        </w:rPr>
-      </w:pPr>
-      <w:r>
-        <w:rPr>
-          <w:rFonts w:ascii="Times New Roman" w:eastAsia="MS Mincho" w:hAnsi="Times New Roman" w:cs="Times New Roman"/>
-        </w:rPr>
-        <w:t>Collaboration among the team was superb and there were a well-defined line of communication and a proper allocation of tasks. We were able to formulate a policy-relevant research question that has practical implications on public health. The methodological rigor in the statistical analysis was proper in terms of the application of nonparametric statistics in non-normal distribution of data. The method of data visualization was successful in conveying complicated statistical relationships to different audiences. This extensive dataset allowed conducting systematic research in various health areas. Team meetings made sure that there were regular progress checks and that problem-solving within the team was done in good time</w:t>
-      </w:r>
-      <w:r>
-        <w:rPr>
-          <w:rFonts w:ascii="Times New Roman" w:eastAsia="MS Mincho" w:hAnsi="Times New Roman" w:cs="Times New Roman"/>
-        </w:rPr>
-        <w:t>.</w:t>
-      </w:r>
     </w:p>
     <w:p>
       <w:pPr>
@@ -3821,7 +3665,7 @@
 </file>
 
 <file path=word/endnotes.xml><?xml version="1.0" encoding="utf-8"?>
-<w:endnotes xmlns:wpc="http://schemas.microsoft.com/office/word/2010/wordprocessingCanvas" xmlns:cx="http://schemas.microsoft.com/office/drawing/2014/chartex" xmlns:cx1="http://schemas.microsoft.com/office/drawing/2015/9/8/chartex" xmlns:cx2="http://schemas.microsoft.com/office/drawing/2015/10/21/chartex" xmlns:cx3="http://schemas.microsoft.com/office/drawing/2016/5/9/chartex" xmlns:cx4="http://schemas.microsoft.com/office/drawing/2016/5/10/chartex" xmlns:cx5="http://schemas.microsoft.com/office/drawing/2016/5/11/chartex" xmlns:cx6="http://schemas.microsoft.com/office/drawing/2016/5/12/chartex" xmlns:cx7="http://schemas.microsoft.com/office/drawing/2016/5/13/chartex" xmlns:cx8="http://schemas.microsoft.com/office/drawing/2016/5/14/chartex" xmlns:mc="http://schemas.openxmlformats.org/markup-compatibility/2006" xmlns:aink="http://schemas.microsoft.com/office/drawing/2016/ink" xmlns:am3d="http://schemas.microsoft.com/office/drawing/2017/model3d" xmlns:o="urn:schemas-microsoft-com:office:office" xmlns:oel="http://schemas.microsoft.com/office/2019/extlst" xmlns:r="http://schemas.openxmlformats.org/officeDocument/2006/relationships" xmlns:m="http://schemas.openxmlformats.org/officeDocument/2006/math" xmlns:v="urn:schemas-microsoft-com:vml" xmlns:wp14="http://schemas.microsoft.com/office/word/2010/wordprocessingDrawing" xmlns:wp="http://schemas.openxmlformats.org/drawingml/2006/wordprocessingDrawing" xmlns:w10="urn:schemas-microsoft-com:office:word" xmlns:w="http://schemas.openxmlformats.org/wordprocessingml/2006/main" xmlns:w14="http://schemas.microsoft.com/office/word/2010/wordml" xmlns:w15="http://schemas.microsoft.com/office/word/2012/wordml" xmlns:w16cex="http://schemas.microsoft.com/office/word/2018/wordml/cex" xmlns:w16cid="http://schemas.microsoft.com/office/word/2016/wordml/cid" xmlns:w16="http://schemas.microsoft.com/office/word/2018/wordml" xmlns:w16du="http://schemas.microsoft.com/office/word/2023/wordml/word16du" xmlns:w16sdtdh="http://schemas.microsoft.com/office/word/2020/wordml/sdtdatahash" xmlns:w16sdtfl="http://schemas.microsoft.com/office/word/2024/wordml/sdtformatlock" xmlns:w16se="http://schemas.microsoft.com/office/word/2015/wordml/symex" xmlns:wpg="http://schemas.microsoft.com/office/word/2010/wordprocessingGroup" xmlns:wpi="http://schemas.microsoft.com/office/word/2010/wordprocessingInk" xmlns:wne="http://schemas.microsoft.com/office/word/2006/wordml" xmlns:wps="http://schemas.microsoft.com/office/word/2010/wordprocessingShape" mc:Ignorable="w14 w15 w16se w16cid w16 w16cex w16sdtdh w16sdtfl w16du wp14">
+<w:endnotes xmlns:wpc="http://schemas.microsoft.com/office/word/2010/wordprocessingCanvas" xmlns:cx="http://schemas.microsoft.com/office/drawing/2014/chartex" xmlns:cx1="http://schemas.microsoft.com/office/drawing/2015/9/8/chartex" xmlns:cx2="http://schemas.microsoft.com/office/drawing/2015/10/21/chartex" xmlns:cx3="http://schemas.microsoft.com/office/drawing/2016/5/9/chartex" xmlns:cx4="http://schemas.microsoft.com/office/drawing/2016/5/10/chartex" xmlns:cx5="http://schemas.microsoft.com/office/drawing/2016/5/11/chartex" xmlns:cx6="http://schemas.microsoft.com/office/drawing/2016/5/12/chartex" xmlns:cx7="http://schemas.microsoft.com/office/drawing/2016/5/13/chartex" xmlns:cx8="http://schemas.microsoft.com/office/drawing/2016/5/14/chartex" xmlns:mc="http://schemas.openxmlformats.org/markup-compatibility/2006" xmlns:aink="http://schemas.microsoft.com/office/drawing/2016/ink" xmlns:am3d="http://schemas.microsoft.com/office/drawing/2017/model3d" xmlns:o="urn:schemas-microsoft-com:office:office" xmlns:r="http://schemas.openxmlformats.org/officeDocument/2006/relationships" xmlns:m="http://schemas.openxmlformats.org/officeDocument/2006/math" xmlns:v="urn:schemas-microsoft-com:vml" xmlns:wp14="http://schemas.microsoft.com/office/word/2010/wordprocessingDrawing" xmlns:wp="http://schemas.openxmlformats.org/drawingml/2006/wordprocessingDrawing" xmlns:w10="urn:schemas-microsoft-com:office:word" xmlns:w="http://schemas.openxmlformats.org/wordprocessingml/2006/main" xmlns:w14="http://schemas.microsoft.com/office/word/2010/wordml" xmlns:w15="http://schemas.microsoft.com/office/word/2012/wordml" xmlns:w16cid="http://schemas.microsoft.com/office/word/2016/wordml/cid" xmlns:w16se="http://schemas.microsoft.com/office/word/2015/wordml/symex" xmlns:wpg="http://schemas.microsoft.com/office/word/2010/wordprocessingGroup" xmlns:wpi="http://schemas.microsoft.com/office/word/2010/wordprocessingInk" xmlns:wne="http://schemas.microsoft.com/office/word/2006/wordml" xmlns:wps="http://schemas.microsoft.com/office/word/2010/wordprocessingShape" mc:Ignorable="w14 w15 w16se w16cid wp14">
   <w:endnote w:type="separator" w:id="-1">
     <w:p>
       <w:pPr>
@@ -3846,7 +3690,7 @@
 </file>
 
 <file path=word/footer1.xml><?xml version="1.0" encoding="utf-8"?>
-<w:ftr xmlns:wpc="http://schemas.microsoft.com/office/word/2010/wordprocessingCanvas" xmlns:cx="http://schemas.microsoft.com/office/drawing/2014/chartex" xmlns:cx1="http://schemas.microsoft.com/office/drawing/2015/9/8/chartex" xmlns:cx2="http://schemas.microsoft.com/office/drawing/2015/10/21/chartex" xmlns:cx3="http://schemas.microsoft.com/office/drawing/2016/5/9/chartex" xmlns:cx4="http://schemas.microsoft.com/office/drawing/2016/5/10/chartex" xmlns:cx5="http://schemas.microsoft.com/office/drawing/2016/5/11/chartex" xmlns:cx6="http://schemas.microsoft.com/office/drawing/2016/5/12/chartex" xmlns:cx7="http://schemas.microsoft.com/office/drawing/2016/5/13/chartex" xmlns:cx8="http://schemas.microsoft.com/office/drawing/2016/5/14/chartex" xmlns:mc="http://schemas.openxmlformats.org/markup-compatibility/2006" xmlns:aink="http://schemas.microsoft.com/office/drawing/2016/ink" xmlns:am3d="http://schemas.microsoft.com/office/drawing/2017/model3d" xmlns:o="urn:schemas-microsoft-com:office:office" xmlns:oel="http://schemas.microsoft.com/office/2019/extlst" xmlns:r="http://schemas.openxmlformats.org/officeDocument/2006/relationships" xmlns:m="http://schemas.openxmlformats.org/officeDocument/2006/math" xmlns:v="urn:schemas-microsoft-com:vml" xmlns:wp14="http://schemas.microsoft.com/office/word/2010/wordprocessingDrawing" xmlns:wp="http://schemas.openxmlformats.org/drawingml/2006/wordprocessingDrawing" xmlns:w10="urn:schemas-microsoft-com:office:word" xmlns:w="http://schemas.openxmlformats.org/wordprocessingml/2006/main" xmlns:w14="http://schemas.microsoft.com/office/word/2010/wordml" xmlns:w15="http://schemas.microsoft.com/office/word/2012/wordml" xmlns:w16cex="http://schemas.microsoft.com/office/word/2018/wordml/cex" xmlns:w16cid="http://schemas.microsoft.com/office/word/2016/wordml/cid" xmlns:w16="http://schemas.microsoft.com/office/word/2018/wordml" xmlns:w16du="http://schemas.microsoft.com/office/word/2023/wordml/word16du" xmlns:w16sdtdh="http://schemas.microsoft.com/office/word/2020/wordml/sdtdatahash" xmlns:w16sdtfl="http://schemas.microsoft.com/office/word/2024/wordml/sdtformatlock" xmlns:w16se="http://schemas.microsoft.com/office/word/2015/wordml/symex" xmlns:wpg="http://schemas.microsoft.com/office/word/2010/wordprocessingGroup" xmlns:wpi="http://schemas.microsoft.com/office/word/2010/wordprocessingInk" xmlns:wne="http://schemas.microsoft.com/office/word/2006/wordml" xmlns:wps="http://schemas.microsoft.com/office/word/2010/wordprocessingShape" mc:Ignorable="w14 w15 w16se w16cid w16 w16cex w16sdtdh w16sdtfl w16du wp14">
+<w:ftr xmlns:wpc="http://schemas.microsoft.com/office/word/2010/wordprocessingCanvas" xmlns:cx="http://schemas.microsoft.com/office/drawing/2014/chartex" xmlns:cx1="http://schemas.microsoft.com/office/drawing/2015/9/8/chartex" xmlns:cx2="http://schemas.microsoft.com/office/drawing/2015/10/21/chartex" xmlns:cx3="http://schemas.microsoft.com/office/drawing/2016/5/9/chartex" xmlns:cx4="http://schemas.microsoft.com/office/drawing/2016/5/10/chartex" xmlns:cx5="http://schemas.microsoft.com/office/drawing/2016/5/11/chartex" xmlns:cx6="http://schemas.microsoft.com/office/drawing/2016/5/12/chartex" xmlns:cx7="http://schemas.microsoft.com/office/drawing/2016/5/13/chartex" xmlns:cx8="http://schemas.microsoft.com/office/drawing/2016/5/14/chartex" xmlns:mc="http://schemas.openxmlformats.org/markup-compatibility/2006" xmlns:aink="http://schemas.microsoft.com/office/drawing/2016/ink" xmlns:am3d="http://schemas.microsoft.com/office/drawing/2017/model3d" xmlns:o="urn:schemas-microsoft-com:office:office" xmlns:r="http://schemas.openxmlformats.org/officeDocument/2006/relationships" xmlns:m="http://schemas.openxmlformats.org/officeDocument/2006/math" xmlns:v="urn:schemas-microsoft-com:vml" xmlns:wp14="http://schemas.microsoft.com/office/word/2010/wordprocessingDrawing" xmlns:wp="http://schemas.openxmlformats.org/drawingml/2006/wordprocessingDrawing" xmlns:w10="urn:schemas-microsoft-com:office:word" xmlns:w="http://schemas.openxmlformats.org/wordprocessingml/2006/main" xmlns:w14="http://schemas.microsoft.com/office/word/2010/wordml" xmlns:w15="http://schemas.microsoft.com/office/word/2012/wordml" xmlns:w16cid="http://schemas.microsoft.com/office/word/2016/wordml/cid" xmlns:w16se="http://schemas.microsoft.com/office/word/2015/wordml/symex" xmlns:wpg="http://schemas.microsoft.com/office/word/2010/wordprocessingGroup" xmlns:wpi="http://schemas.microsoft.com/office/word/2010/wordprocessingInk" xmlns:wne="http://schemas.microsoft.com/office/word/2006/wordml" xmlns:wps="http://schemas.microsoft.com/office/word/2010/wordprocessingShape" mc:Ignorable="w14 w15 w16se w16cid wp14">
   <w:p>
     <w:pPr>
       <w:pStyle w:val="Footer"/>
@@ -3927,7 +3771,7 @@
             </wp:anchor>
           </w:drawing>
         </mc:Choice>
-        <mc:Fallback>
+        <mc:Fallback xmlns:w16sdtfl="http://schemas.microsoft.com/office/word/2024/wordml/sdtformatlock" xmlns:w16sdtdh="http://schemas.microsoft.com/office/word/2020/wordml/sdtdatahash" xmlns:w16du="http://schemas.microsoft.com/office/word/2023/wordml/word16du" xmlns:w16="http://schemas.microsoft.com/office/word/2018/wordml" xmlns:w16cex="http://schemas.microsoft.com/office/word/2018/wordml/cex" xmlns:oel="http://schemas.microsoft.com/office/2019/extlst">
           <w:pict>
             <v:rect w14:anchorId="23C9229F" id="Rectangle 247" o:spid="_x0000_s1026" style="position:absolute;margin-left:0;margin-top:0;width:579.9pt;height:750.3pt;z-index:251659264;visibility:visible;mso-wrap-style:square;mso-width-percent:950;mso-height-percent:950;mso-wrap-distance-left:9pt;mso-wrap-distance-top:0;mso-wrap-distance-right:9pt;mso-wrap-distance-bottom:0;mso-position-horizontal:center;mso-position-horizontal-relative:page;mso-position-vertical:center;mso-position-vertical-relative:page;mso-width-percent:950;mso-height-percent:950;mso-width-relative:page;mso-height-relative:page;v-text-anchor:middle" o:gfxdata="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" filled="f" strokecolor="#747070 [1614]" strokeweight="1.25pt">
               <w10:wrap anchorx="page" anchory="page"/>
@@ -4000,7 +3844,7 @@
 </file>
 
 <file path=word/footnotes.xml><?xml version="1.0" encoding="utf-8"?>
-<w:footnotes xmlns:wpc="http://schemas.microsoft.com/office/word/2010/wordprocessingCanvas" xmlns:cx="http://schemas.microsoft.com/office/drawing/2014/chartex" xmlns:cx1="http://schemas.microsoft.com/office/drawing/2015/9/8/chartex" xmlns:cx2="http://schemas.microsoft.com/office/drawing/2015/10/21/chartex" xmlns:cx3="http://schemas.microsoft.com/office/drawing/2016/5/9/chartex" xmlns:cx4="http://schemas.microsoft.com/office/drawing/2016/5/10/chartex" xmlns:cx5="http://schemas.microsoft.com/office/drawing/2016/5/11/chartex" xmlns:cx6="http://schemas.microsoft.com/office/drawing/2016/5/12/chartex" xmlns:cx7="http://schemas.microsoft.com/office/drawing/2016/5/13/chartex" xmlns:cx8="http://schemas.microsoft.com/office/drawing/2016/5/14/chartex" xmlns:mc="http://schemas.openxmlformats.org/markup-compatibility/2006" xmlns:aink="http://schemas.microsoft.com/office/drawing/2016/ink" xmlns:am3d="http://schemas.microsoft.com/office/drawing/2017/model3d" xmlns:o="urn:schemas-microsoft-com:office:office" xmlns:oel="http://schemas.microsoft.com/office/2019/extlst" xmlns:r="http://schemas.openxmlformats.org/officeDocument/2006/relationships" xmlns:m="http://schemas.openxmlformats.org/officeDocument/2006/math" xmlns:v="urn:schemas-microsoft-com:vml" xmlns:wp14="http://schemas.microsoft.com/office/word/2010/wordprocessingDrawing" xmlns:wp="http://schemas.openxmlformats.org/drawingml/2006/wordprocessingDrawing" xmlns:w10="urn:schemas-microsoft-com:office:word" xmlns:w="http://schemas.openxmlformats.org/wordprocessingml/2006/main" xmlns:w14="http://schemas.microsoft.com/office/word/2010/wordml" xmlns:w15="http://schemas.microsoft.com/office/word/2012/wordml" xmlns:w16cex="http://schemas.microsoft.com/office/word/2018/wordml/cex" xmlns:w16cid="http://schemas.microsoft.com/office/word/2016/wordml/cid" xmlns:w16="http://schemas.microsoft.com/office/word/2018/wordml" xmlns:w16du="http://schemas.microsoft.com/office/word/2023/wordml/word16du" xmlns:w16sdtdh="http://schemas.microsoft.com/office/word/2020/wordml/sdtdatahash" xmlns:w16sdtfl="http://schemas.microsoft.com/office/word/2024/wordml/sdtformatlock" xmlns:w16se="http://schemas.microsoft.com/office/word/2015/wordml/symex" xmlns:wpg="http://schemas.microsoft.com/office/word/2010/wordprocessingGroup" xmlns:wpi="http://schemas.microsoft.com/office/word/2010/wordprocessingInk" xmlns:wne="http://schemas.microsoft.com/office/word/2006/wordml" xmlns:wps="http://schemas.microsoft.com/office/word/2010/wordprocessingShape" mc:Ignorable="w14 w15 w16se w16cid w16 w16cex w16sdtdh w16sdtfl w16du wp14">
+<w:footnotes xmlns:wpc="http://schemas.microsoft.com/office/word/2010/wordprocessingCanvas" xmlns:cx="http://schemas.microsoft.com/office/drawing/2014/chartex" xmlns:cx1="http://schemas.microsoft.com/office/drawing/2015/9/8/chartex" xmlns:cx2="http://schemas.microsoft.com/office/drawing/2015/10/21/chartex" xmlns:cx3="http://schemas.microsoft.com/office/drawing/2016/5/9/chartex" xmlns:cx4="http://schemas.microsoft.com/office/drawing/2016/5/10/chartex" xmlns:cx5="http://schemas.microsoft.com/office/drawing/2016/5/11/chartex" xmlns:cx6="http://schemas.microsoft.com/office/drawing/2016/5/12/chartex" xmlns:cx7="http://schemas.microsoft.com/office/drawing/2016/5/13/chartex" xmlns:cx8="http://schemas.microsoft.com/office/drawing/2016/5/14/chartex" xmlns:mc="http://schemas.openxmlformats.org/markup-compatibility/2006" xmlns:aink="http://schemas.microsoft.com/office/drawing/2016/ink" xmlns:am3d="http://schemas.microsoft.com/office/drawing/2017/model3d" xmlns:o="urn:schemas-microsoft-com:office:office" xmlns:r="http://schemas.openxmlformats.org/officeDocument/2006/relationships" xmlns:m="http://schemas.openxmlformats.org/officeDocument/2006/math" xmlns:v="urn:schemas-microsoft-com:vml" xmlns:wp14="http://schemas.microsoft.com/office/word/2010/wordprocessingDrawing" xmlns:wp="http://schemas.openxmlformats.org/drawingml/2006/wordprocessingDrawing" xmlns:w10="urn:schemas-microsoft-com:office:word" xmlns:w="http://schemas.openxmlformats.org/wordprocessingml/2006/main" xmlns:w14="http://schemas.microsoft.com/office/word/2010/wordml" xmlns:w15="http://schemas.microsoft.com/office/word/2012/wordml" xmlns:w16cid="http://schemas.microsoft.com/office/word/2016/wordml/cid" xmlns:w16se="http://schemas.microsoft.com/office/word/2015/wordml/symex" xmlns:wpg="http://schemas.microsoft.com/office/word/2010/wordprocessingGroup" xmlns:wpi="http://schemas.microsoft.com/office/word/2010/wordprocessingInk" xmlns:wne="http://schemas.microsoft.com/office/word/2006/wordml" xmlns:wps="http://schemas.microsoft.com/office/word/2010/wordprocessingShape" mc:Ignorable="w14 w15 w16se w16cid wp14">
   <w:footnote w:type="separator" w:id="-1">
     <w:p>
       <w:pPr>
@@ -4025,7 +3869,7 @@
 </file>
 
 <file path=word/styles.xml><?xml version="1.0" encoding="utf-8"?>
-<w:styles xmlns:mc="http://schemas.openxmlformats.org/markup-compatibility/2006" xmlns:r="http://schemas.openxmlformats.org/officeDocument/2006/relationships" xmlns:w="http://schemas.openxmlformats.org/wordprocessingml/2006/main" xmlns:w14="http://schemas.microsoft.com/office/word/2010/wordml" xmlns:w15="http://schemas.microsoft.com/office/word/2012/wordml" xmlns:w16cex="http://schemas.microsoft.com/office/word/2018/wordml/cex" xmlns:w16cid="http://schemas.microsoft.com/office/word/2016/wordml/cid" xmlns:w16="http://schemas.microsoft.com/office/word/2018/wordml" xmlns:w16du="http://schemas.microsoft.com/office/word/2023/wordml/word16du" xmlns:w16sdtdh="http://schemas.microsoft.com/office/word/2020/wordml/sdtdatahash" xmlns:w16sdtfl="http://schemas.microsoft.com/office/word/2024/wordml/sdtformatlock" xmlns:w16se="http://schemas.microsoft.com/office/word/2015/wordml/symex" mc:Ignorable="w14 w15 w16se w16cid w16 w16cex w16sdtdh w16sdtfl w16du">
+<w:styles xmlns:mc="http://schemas.openxmlformats.org/markup-compatibility/2006" xmlns:r="http://schemas.openxmlformats.org/officeDocument/2006/relationships" xmlns:w="http://schemas.openxmlformats.org/wordprocessingml/2006/main" xmlns:w14="http://schemas.microsoft.com/office/word/2010/wordml" xmlns:w15="http://schemas.microsoft.com/office/word/2012/wordml" xmlns:w16cid="http://schemas.microsoft.com/office/word/2016/wordml/cid" xmlns:w16se="http://schemas.microsoft.com/office/word/2015/wordml/symex" mc:Ignorable="w14 w15 w16se w16cid">
   <w:docDefaults>
     <w:rPrDefault>
       <w:rPr>
@@ -4043,7 +3887,7 @@
       </w:pPr>
     </w:pPrDefault>
   </w:docDefaults>
-  <w:latentStyles w:defLockedState="0" w:defUIPriority="99" w:defSemiHidden="0" w:defUnhideWhenUsed="0" w:defQFormat="0" w:count="376">
+  <w:latentStyles w:defLockedState="0" w:defUIPriority="99" w:defSemiHidden="0" w:defUnhideWhenUsed="0" w:defQFormat="0" w:count="375">
     <w:lsdException w:name="Normal" w:uiPriority="0" w:qFormat="1"/>
     <w:lsdException w:name="heading 1" w:uiPriority="9" w:qFormat="1"/>
     <w:lsdException w:name="heading 2" w:semiHidden="1" w:uiPriority="9" w:unhideWhenUsed="1" w:qFormat="1"/>
@@ -4419,7 +4263,6 @@
     <w:lsdException w:name="Smart Hyperlink" w:semiHidden="1" w:unhideWhenUsed="1"/>
     <w:lsdException w:name="Hashtag" w:semiHidden="1" w:unhideWhenUsed="1"/>
     <w:lsdException w:name="Unresolved Mention" w:semiHidden="1" w:unhideWhenUsed="1"/>
-    <w:lsdException w:name="Smart Link" w:semiHidden="1" w:unhideWhenUsed="1"/>
   </w:latentStyles>
   <w:style w:type="paragraph" w:default="1" w:styleId="Normal">
     <w:name w:val="Normal"/>
@@ -5092,7 +4935,7 @@
 </file>
 
 <file path=word/glossary/document.xml><?xml version="1.0" encoding="utf-8"?>
-<w:glossaryDocument xmlns:wpc="http://schemas.microsoft.com/office/word/2010/wordprocessingCanvas" xmlns:cx="http://schemas.microsoft.com/office/drawing/2014/chartex" xmlns:cx1="http://schemas.microsoft.com/office/drawing/2015/9/8/chartex" xmlns:cx2="http://schemas.microsoft.com/office/drawing/2015/10/21/chartex" xmlns:cx3="http://schemas.microsoft.com/office/drawing/2016/5/9/chartex" xmlns:cx4="http://schemas.microsoft.com/office/drawing/2016/5/10/chartex" xmlns:cx5="http://schemas.microsoft.com/office/drawing/2016/5/11/chartex" xmlns:cx6="http://schemas.microsoft.com/office/drawing/2016/5/12/chartex" xmlns:cx7="http://schemas.microsoft.com/office/drawing/2016/5/13/chartex" xmlns:cx8="http://schemas.microsoft.com/office/drawing/2016/5/14/chartex" xmlns:mc="http://schemas.openxmlformats.org/markup-compatibility/2006" xmlns:aink="http://schemas.microsoft.com/office/drawing/2016/ink" xmlns:am3d="http://schemas.microsoft.com/office/drawing/2017/model3d" xmlns:o="urn:schemas-microsoft-com:office:office" xmlns:oel="http://schemas.microsoft.com/office/2019/extlst" xmlns:r="http://schemas.openxmlformats.org/officeDocument/2006/relationships" xmlns:m="http://schemas.openxmlformats.org/officeDocument/2006/math" xmlns:v="urn:schemas-microsoft-com:vml" xmlns:wp14="http://schemas.microsoft.com/office/word/2010/wordprocessingDrawing" xmlns:wp="http://schemas.openxmlformats.org/drawingml/2006/wordprocessingDrawing" xmlns:w10="urn:schemas-microsoft-com:office:word" xmlns:w="http://schemas.openxmlformats.org/wordprocessingml/2006/main" xmlns:w14="http://schemas.microsoft.com/office/word/2010/wordml" xmlns:w15="http://schemas.microsoft.com/office/word/2012/wordml" xmlns:w16cex="http://schemas.microsoft.com/office/word/2018/wordml/cex" xmlns:w16cid="http://schemas.microsoft.com/office/word/2016/wordml/cid" xmlns:w16="http://schemas.microsoft.com/office/word/2018/wordml" xmlns:w16du="http://schemas.microsoft.com/office/word/2023/wordml/word16du" xmlns:w16sdtdh="http://schemas.microsoft.com/office/word/2020/wordml/sdtdatahash" xmlns:w16sdtfl="http://schemas.microsoft.com/office/word/2024/wordml/sdtformatlock" xmlns:w16se="http://schemas.microsoft.com/office/word/2015/wordml/symex" xmlns:wpg="http://schemas.microsoft.com/office/word/2010/wordprocessingGroup" xmlns:wpi="http://schemas.microsoft.com/office/word/2010/wordprocessingInk" xmlns:wne="http://schemas.microsoft.com/office/word/2006/wordml" xmlns:wps="http://schemas.microsoft.com/office/word/2010/wordprocessingShape" mc:Ignorable="w14 w15 w16se w16cid w16 w16cex w16sdtdh w16sdtfl w16du wp14">
+<w:glossaryDocument xmlns:wpc="http://schemas.microsoft.com/office/word/2010/wordprocessingCanvas" xmlns:cx="http://schemas.microsoft.com/office/drawing/2014/chartex" xmlns:cx1="http://schemas.microsoft.com/office/drawing/2015/9/8/chartex" xmlns:cx2="http://schemas.microsoft.com/office/drawing/2015/10/21/chartex" xmlns:cx3="http://schemas.microsoft.com/office/drawing/2016/5/9/chartex" xmlns:cx4="http://schemas.microsoft.com/office/drawing/2016/5/10/chartex" xmlns:cx5="http://schemas.microsoft.com/office/drawing/2016/5/11/chartex" xmlns:cx6="http://schemas.microsoft.com/office/drawing/2016/5/12/chartex" xmlns:cx7="http://schemas.microsoft.com/office/drawing/2016/5/13/chartex" xmlns:cx8="http://schemas.microsoft.com/office/drawing/2016/5/14/chartex" xmlns:mc="http://schemas.openxmlformats.org/markup-compatibility/2006" xmlns:aink="http://schemas.microsoft.com/office/drawing/2016/ink" xmlns:am3d="http://schemas.microsoft.com/office/drawing/2017/model3d" xmlns:o="urn:schemas-microsoft-com:office:office" xmlns:r="http://schemas.openxmlformats.org/officeDocument/2006/relationships" xmlns:m="http://schemas.openxmlformats.org/officeDocument/2006/math" xmlns:v="urn:schemas-microsoft-com:vml" xmlns:wp14="http://schemas.microsoft.com/office/word/2010/wordprocessingDrawing" xmlns:wp="http://schemas.openxmlformats.org/drawingml/2006/wordprocessingDrawing" xmlns:w10="urn:schemas-microsoft-com:office:word" xmlns:w="http://schemas.openxmlformats.org/wordprocessingml/2006/main" xmlns:w14="http://schemas.microsoft.com/office/word/2010/wordml" xmlns:w15="http://schemas.microsoft.com/office/word/2012/wordml" xmlns:w16cid="http://schemas.microsoft.com/office/word/2016/wordml/cid" xmlns:w16se="http://schemas.microsoft.com/office/word/2015/wordml/symex" xmlns:wpg="http://schemas.microsoft.com/office/word/2010/wordprocessingGroup" xmlns:wpi="http://schemas.microsoft.com/office/word/2010/wordprocessingInk" xmlns:wne="http://schemas.microsoft.com/office/word/2006/wordml" xmlns:wps="http://schemas.microsoft.com/office/word/2010/wordprocessingShape" mc:Ignorable="w14 w15 w16se w16cid wp14">
   <w:docParts>
     <w:docPart>
       <w:docPartPr>
@@ -5157,35 +5000,27 @@
 </file>
 
 <file path=word/glossary/fontTable.xml><?xml version="1.0" encoding="utf-8"?>
-<w:fonts xmlns:mc="http://schemas.openxmlformats.org/markup-compatibility/2006" xmlns:r="http://schemas.openxmlformats.org/officeDocument/2006/relationships" xmlns:w="http://schemas.openxmlformats.org/wordprocessingml/2006/main" xmlns:w14="http://schemas.microsoft.com/office/word/2010/wordml" xmlns:w15="http://schemas.microsoft.com/office/word/2012/wordml" xmlns:w16cex="http://schemas.microsoft.com/office/word/2018/wordml/cex" xmlns:w16cid="http://schemas.microsoft.com/office/word/2016/wordml/cid" xmlns:w16="http://schemas.microsoft.com/office/word/2018/wordml" xmlns:w16du="http://schemas.microsoft.com/office/word/2023/wordml/word16du" xmlns:w16sdtdh="http://schemas.microsoft.com/office/word/2020/wordml/sdtdatahash" xmlns:w16sdtfl="http://schemas.microsoft.com/office/word/2024/wordml/sdtformatlock" xmlns:w16se="http://schemas.microsoft.com/office/word/2015/wordml/symex" mc:Ignorable="w14 w15 w16se w16cid w16 w16cex w16sdtdh w16sdtfl w16du">
+<w:fonts xmlns:mc="http://schemas.openxmlformats.org/markup-compatibility/2006" xmlns:r="http://schemas.openxmlformats.org/officeDocument/2006/relationships" xmlns:w="http://schemas.openxmlformats.org/wordprocessingml/2006/main" xmlns:w14="http://schemas.microsoft.com/office/word/2010/wordml" xmlns:w15="http://schemas.microsoft.com/office/word/2012/wordml" xmlns:w16cid="http://schemas.microsoft.com/office/word/2016/wordml/cid" xmlns:w16se="http://schemas.microsoft.com/office/word/2015/wordml/symex" mc:Ignorable="w14 w15 w16se w16cid">
   <w:font w:name="Calibri">
     <w:panose1 w:val="020F0502020204030204"/>
     <w:charset w:val="00"/>
     <w:family w:val="swiss"/>
     <w:pitch w:val="variable"/>
-    <w:sig w:usb0="E4002EFF" w:usb1="C200247B" w:usb2="00000009" w:usb3="00000000" w:csb0="000001FF" w:csb1="00000000"/>
+    <w:sig w:usb0="E00002FF" w:usb1="4000ACFF" w:usb2="00000001" w:usb3="00000000" w:csb0="0000019F" w:csb1="00000000"/>
   </w:font>
   <w:font w:name="Times New Roman">
     <w:panose1 w:val="02020603050405020304"/>
     <w:charset w:val="00"/>
     <w:family w:val="roman"/>
     <w:pitch w:val="variable"/>
-    <w:sig w:usb0="E0002EFF" w:usb1="C000785B" w:usb2="00000009" w:usb3="00000000" w:csb0="000001FF" w:csb1="00000000"/>
+    <w:sig w:usb0="E0002EFF" w:usb1="C0007843" w:usb2="00000009" w:usb3="00000000" w:csb0="000001FF" w:csb1="00000000"/>
   </w:font>
   <w:font w:name="Calibri Light">
     <w:panose1 w:val="020F0302020204030204"/>
     <w:charset w:val="00"/>
     <w:family w:val="swiss"/>
     <w:pitch w:val="variable"/>
-    <w:sig w:usb0="E4002EFF" w:usb1="C200247B" w:usb2="00000009" w:usb3="00000000" w:csb0="000001FF" w:csb1="00000000"/>
-  </w:font>
-  <w:font w:name="MS Gothic">
-    <w:altName w:val="ＭＳ ゴシック"/>
-    <w:panose1 w:val="020B0609070205080204"/>
-    <w:charset w:val="80"/>
-    <w:family w:val="modern"/>
-    <w:pitch w:val="fixed"/>
-    <w:sig w:usb0="E00002FF" w:usb1="6AC7FDFB" w:usb2="08000012" w:usb3="00000000" w:csb0="0002009F" w:csb1="00000000"/>
+    <w:sig w:usb0="A00002EF" w:usb1="4000207B" w:usb2="00000000" w:usb3="00000000" w:csb0="0000019F" w:csb1="00000000"/>
   </w:font>
   <w:font w:name="MS Mincho">
     <w:altName w:val="ＭＳ 明朝"/>
@@ -5195,23 +5030,11 @@
     <w:pitch w:val="fixed"/>
     <w:sig w:usb0="E00002FF" w:usb1="6AC7FDFB" w:usb2="08000012" w:usb3="00000000" w:csb0="0002009F" w:csb1="00000000"/>
   </w:font>
-  <w:font w:name="Aptos">
-    <w:charset w:val="00"/>
-    <w:family w:val="swiss"/>
-    <w:pitch w:val="variable"/>
-    <w:sig w:usb0="20000287" w:usb1="00000003" w:usb2="00000000" w:usb3="00000000" w:csb0="0000019F" w:csb1="00000000"/>
-  </w:font>
-  <w:font w:name="Aptos Display">
-    <w:charset w:val="00"/>
-    <w:family w:val="swiss"/>
-    <w:pitch w:val="variable"/>
-    <w:sig w:usb0="20000287" w:usb1="00000003" w:usb2="00000000" w:usb3="00000000" w:csb0="0000019F" w:csb1="00000000"/>
-  </w:font>
 </w:fonts>
 </file>
 
 <file path=word/glossary/settings.xml><?xml version="1.0" encoding="utf-8"?>
-<w:settings xmlns:mc="http://schemas.openxmlformats.org/markup-compatibility/2006" xmlns:o="urn:schemas-microsoft-com:office:office" xmlns:r="http://schemas.openxmlformats.org/officeDocument/2006/relationships" xmlns:m="http://schemas.openxmlformats.org/officeDocument/2006/math" xmlns:v="urn:schemas-microsoft-com:vml" xmlns:w10="urn:schemas-microsoft-com:office:word" xmlns:w="http://schemas.openxmlformats.org/wordprocessingml/2006/main" xmlns:w14="http://schemas.microsoft.com/office/word/2010/wordml" xmlns:w15="http://schemas.microsoft.com/office/word/2012/wordml" xmlns:w16cex="http://schemas.microsoft.com/office/word/2018/wordml/cex" xmlns:w16cid="http://schemas.microsoft.com/office/word/2016/wordml/cid" xmlns:w16="http://schemas.microsoft.com/office/word/2018/wordml" xmlns:w16du="http://schemas.microsoft.com/office/word/2023/wordml/word16du" xmlns:w16sdtdh="http://schemas.microsoft.com/office/word/2020/wordml/sdtdatahash" xmlns:w16sdtfl="http://schemas.microsoft.com/office/word/2024/wordml/sdtformatlock" xmlns:w16se="http://schemas.microsoft.com/office/word/2015/wordml/symex" xmlns:sl="http://schemas.openxmlformats.org/schemaLibrary/2006/main" mc:Ignorable="w14 w15 w16se w16cid w16 w16cex w16sdtdh w16sdtfl w16du">
+<w:settings xmlns:mc="http://schemas.openxmlformats.org/markup-compatibility/2006" xmlns:o="urn:schemas-microsoft-com:office:office" xmlns:r="http://schemas.openxmlformats.org/officeDocument/2006/relationships" xmlns:m="http://schemas.openxmlformats.org/officeDocument/2006/math" xmlns:v="urn:schemas-microsoft-com:vml" xmlns:w10="urn:schemas-microsoft-com:office:word" xmlns:w="http://schemas.openxmlformats.org/wordprocessingml/2006/main" xmlns:w14="http://schemas.microsoft.com/office/word/2010/wordml" xmlns:w15="http://schemas.microsoft.com/office/word/2012/wordml" xmlns:w16cid="http://schemas.microsoft.com/office/word/2016/wordml/cid" xmlns:w16se="http://schemas.microsoft.com/office/word/2015/wordml/symex" xmlns:sl="http://schemas.openxmlformats.org/schemaLibrary/2006/main" mc:Ignorable="w14 w15 w16se w16cid">
   <w:view w:val="normal"/>
   <w:defaultTabStop w:val="720"/>
   <w:characterSpacingControl w:val="doNotCompress"/>
@@ -5243,6 +5066,7 @@
     <w:rsid w:val="00E7455E"/>
     <w:rsid w:val="00EE739A"/>
     <w:rsid w:val="00F01454"/>
+    <w:rsid w:val="00F33794"/>
   </w:rsids>
   <m:mathPr>
     <m:mathFont m:val="Cambria Math"/>
@@ -5266,7 +5090,7 @@
 </file>
 
 <file path=word/glossary/styles.xml><?xml version="1.0" encoding="utf-8"?>
-<w:styles xmlns:mc="http://schemas.openxmlformats.org/markup-compatibility/2006" xmlns:r="http://schemas.openxmlformats.org/officeDocument/2006/relationships" xmlns:w="http://schemas.openxmlformats.org/wordprocessingml/2006/main" xmlns:w14="http://schemas.microsoft.com/office/word/2010/wordml" xmlns:w15="http://schemas.microsoft.com/office/word/2012/wordml" xmlns:w16cex="http://schemas.microsoft.com/office/word/2018/wordml/cex" xmlns:w16cid="http://schemas.microsoft.com/office/word/2016/wordml/cid" xmlns:w16="http://schemas.microsoft.com/office/word/2018/wordml" xmlns:w16du="http://schemas.microsoft.com/office/word/2023/wordml/word16du" xmlns:w16sdtdh="http://schemas.microsoft.com/office/word/2020/wordml/sdtdatahash" xmlns:w16sdtfl="http://schemas.microsoft.com/office/word/2024/wordml/sdtformatlock" xmlns:w16se="http://schemas.microsoft.com/office/word/2015/wordml/symex" mc:Ignorable="w14 w15 w16se w16cid w16 w16cex w16sdtdh w16sdtfl w16du">
+<w:styles xmlns:mc="http://schemas.openxmlformats.org/markup-compatibility/2006" xmlns:r="http://schemas.openxmlformats.org/officeDocument/2006/relationships" xmlns:w="http://schemas.openxmlformats.org/wordprocessingml/2006/main" xmlns:w14="http://schemas.microsoft.com/office/word/2010/wordml" xmlns:w15="http://schemas.microsoft.com/office/word/2012/wordml" xmlns:w16cid="http://schemas.microsoft.com/office/word/2016/wordml/cid" xmlns:w16se="http://schemas.microsoft.com/office/word/2015/wordml/symex" mc:Ignorable="w14 w15 w16se w16cid">
   <w:docDefaults>
     <w:rPrDefault>
       <w:rPr>
@@ -5284,7 +5108,7 @@
       </w:pPr>
     </w:pPrDefault>
   </w:docDefaults>
-  <w:latentStyles w:defLockedState="0" w:defUIPriority="99" w:defSemiHidden="0" w:defUnhideWhenUsed="0" w:defQFormat="0" w:count="376">
+  <w:latentStyles w:defLockedState="0" w:defUIPriority="99" w:defSemiHidden="0" w:defUnhideWhenUsed="0" w:defQFormat="0" w:count="375">
     <w:lsdException w:name="Normal" w:uiPriority="0" w:qFormat="1"/>
     <w:lsdException w:name="heading 1" w:uiPriority="9" w:qFormat="1"/>
     <w:lsdException w:name="heading 2" w:semiHidden="1" w:uiPriority="9" w:unhideWhenUsed="1" w:qFormat="1"/>
@@ -5660,7 +5484,6 @@
     <w:lsdException w:name="Smart Hyperlink" w:semiHidden="1" w:unhideWhenUsed="1"/>
     <w:lsdException w:name="Hashtag" w:semiHidden="1" w:unhideWhenUsed="1"/>
     <w:lsdException w:name="Unresolved Mention" w:semiHidden="1" w:unhideWhenUsed="1"/>
-    <w:lsdException w:name="Smart Link" w:semiHidden="1" w:unhideWhenUsed="1"/>
   </w:latentStyles>
   <w:style w:type="paragraph" w:default="1" w:styleId="Normal">
     <w:name w:val="Normal"/>
@@ -5715,7 +5538,7 @@
 </file>
 
 <file path=word/glossary/webSettings.xml><?xml version="1.0" encoding="utf-8"?>
-<w:webSettings xmlns:mc="http://schemas.openxmlformats.org/markup-compatibility/2006" xmlns:r="http://schemas.openxmlformats.org/officeDocument/2006/relationships" xmlns:w="http://schemas.openxmlformats.org/wordprocessingml/2006/main" xmlns:w14="http://schemas.microsoft.com/office/word/2010/wordml" xmlns:w15="http://schemas.microsoft.com/office/word/2012/wordml" xmlns:w16cex="http://schemas.microsoft.com/office/word/2018/wordml/cex" xmlns:w16cid="http://schemas.microsoft.com/office/word/2016/wordml/cid" xmlns:w16="http://schemas.microsoft.com/office/word/2018/wordml" xmlns:w16du="http://schemas.microsoft.com/office/word/2023/wordml/word16du" xmlns:w16sdtdh="http://schemas.microsoft.com/office/word/2020/wordml/sdtdatahash" xmlns:w16sdtfl="http://schemas.microsoft.com/office/word/2024/wordml/sdtformatlock" xmlns:w16se="http://schemas.microsoft.com/office/word/2015/wordml/symex" mc:Ignorable="w14 w15 w16se w16cid w16 w16cex w16sdtdh w16sdtfl w16du">
+<w:webSettings xmlns:mc="http://schemas.openxmlformats.org/markup-compatibility/2006" xmlns:r="http://schemas.openxmlformats.org/officeDocument/2006/relationships" xmlns:w="http://schemas.openxmlformats.org/wordprocessingml/2006/main" xmlns:w14="http://schemas.microsoft.com/office/word/2010/wordml" xmlns:w15="http://schemas.microsoft.com/office/word/2012/wordml" xmlns:w16cid="http://schemas.microsoft.com/office/word/2016/wordml/cid" xmlns:w16se="http://schemas.microsoft.com/office/word/2015/wordml/symex" mc:Ignorable="w14 w15 w16se w16cid">
   <w:optimizeForBrowser/>
   <w:allowPNG/>
 </w:webSettings>

</xml_diff>

<commit_message>
Analysis including statistical test used and result updated
</commit_message>
<xml_diff>
--- a/Canabis_Benefits_A30.docx
+++ b/Canabis_Benefits_A30.docx
@@ -3613,13 +3613,126 @@
     </w:p>
     <w:p>
       <w:pPr>
+        <w:pStyle w:val="Heading2"/>
+        <w:rPr>
+          <w:rFonts w:ascii="Times New Roman" w:hAnsi="Times New Roman" w:cs="Times New Roman"/>
+        </w:rPr>
+      </w:pPr>
+      <w:bookmarkStart w:id="35" w:name="_Toc214911779"/>
+      <w:bookmarkStart w:id="36" w:name="_Toc214915295"/>
+      <w:bookmarkStart w:id="37" w:name="_Toc214915987"/>
+      <w:r>
+        <w:rPr>
+          <w:rFonts w:ascii="Times New Roman" w:hAnsi="Times New Roman" w:cs="Times New Roman"/>
+        </w:rPr>
+        <w:t>4.1 Statistical test used to test the hypotheses and output</w:t>
+      </w:r>
+      <w:bookmarkEnd w:id="35"/>
+      <w:bookmarkEnd w:id="36"/>
+      <w:bookmarkEnd w:id="37"/>
+    </w:p>
+    <w:p>
+      <w:pPr>
         <w:jc w:val="both"/>
         <w:rPr>
+          <w:rFonts w:ascii="Times New Roman" w:hAnsi="Times New Roman" w:cs="Times New Roman"/>
+        </w:rPr>
+      </w:pPr>
+      <w:r>
+        <w:rPr>
+          <w:rFonts w:ascii="Times New Roman" w:hAnsi="Times New Roman" w:cs="Times New Roman"/>
+        </w:rPr>
+        <w:t>Kruskal-Wallis H-test was chosen as the proper non-parametric test to use to test the hypothesis. This test is used to compare median values between 6 independent groups (evidence scores 0-5) without normal distribution. Selection reason: the selected data of popular interests is skewed right with a histogram, includes outliers that can be observed in the boxplot, and is not normally distributed as specified in the conditions of parametric ANOVA. Kruskal-Wallis data ranks the values and that is why it is resistant to distributional violations, and it has statistical power.</w:t>
+      </w:r>
+    </w:p>
+    <w:p>
+      <w:pPr>
+        <w:pStyle w:val="Heading2"/>
+        <w:rPr>
+          <w:rFonts w:ascii="Times New Roman" w:hAnsi="Times New Roman" w:cs="Times New Roman"/>
+        </w:rPr>
+      </w:pPr>
+      <w:bookmarkStart w:id="38" w:name="_Toc214911780"/>
+      <w:bookmarkStart w:id="39" w:name="_Toc214915296"/>
+      <w:bookmarkStart w:id="40" w:name="_Toc214915988"/>
+      <w:r>
+        <w:rPr>
+          <w:rFonts w:ascii="Times New Roman" w:hAnsi="Times New Roman" w:cs="Times New Roman"/>
+        </w:rPr>
+        <w:lastRenderedPageBreak/>
+        <w:t xml:space="preserve">4.2 </w:t>
+      </w:r>
+      <w:bookmarkEnd w:id="38"/>
+      <w:bookmarkEnd w:id="39"/>
+      <w:r>
+        <w:rPr>
+          <w:rFonts w:ascii="Times New Roman" w:hAnsi="Times New Roman" w:cs="Times New Roman"/>
+        </w:rPr>
+        <w:t>Result</w:t>
+      </w:r>
+      <w:bookmarkEnd w:id="40"/>
+    </w:p>
+    <w:p>
+      <w:pPr>
+        <w:rPr>
+          <w:rFonts w:ascii="Times New Roman" w:hAnsi="Times New Roman" w:cs="Times New Roman"/>
+        </w:rPr>
+      </w:pPr>
+      <w:r>
+        <w:rPr>
+          <w:rFonts w:ascii="Times New Roman" w:hAnsi="Times New Roman" w:cs="Times New Roman"/>
+        </w:rPr>
+        <w:t>Statistical Results: H-statistics of Kruskal-Wallis = 14.2726, p-value = 0.0140, degrees of freedom = 5.</w:t>
+      </w:r>
+    </w:p>
+    <w:p>
+      <w:pPr>
+        <w:rPr>
+          <w:rFonts w:ascii="Times New Roman" w:hAnsi="Times New Roman" w:cs="Times New Roman"/>
+        </w:rPr>
+      </w:pPr>
+      <w:r>
+        <w:rPr>
+          <w:rFonts w:ascii="Times New Roman" w:hAnsi="Times New Roman" w:cs="Times New Roman"/>
+        </w:rPr>
+        <w:t>Verdict: The null hypothesis is rejected (p = 0.0140 = -0.05).</w:t>
+      </w:r>
+    </w:p>
+    <w:p>
+      <w:pPr>
+        <w:jc w:val="both"/>
+        <w:rPr>
+          <w:rFonts w:ascii="Times New Roman" w:hAnsi="Times New Roman" w:cs="Times New Roman"/>
+        </w:rPr>
+      </w:pPr>
+      <w:r>
+        <w:rPr>
+          <w:rFonts w:ascii="Times New Roman" w:hAnsi="Times New Roman" w:cs="Times New Roman"/>
+        </w:rPr>
+        <w:t>Interpretation: There is statistically significant evidence that the popular interest varies with the evidence score levels. Nevertheless, the weak linear relationship can be observed using Spearman correlation (</w:t>
+      </w:r>
+      <w:r>
+        <w:rPr>
+          <w:rFonts w:ascii="Times New Roman" w:hAnsi="Times New Roman" w:cs="Times New Roman"/>
+        </w:rPr>
+        <w:t>0</w:t>
+      </w:r>
+      <w:r>
+        <w:rPr>
+          <w:rFonts w:ascii="Times New Roman" w:hAnsi="Times New Roman" w:cs="Times New Roman"/>
+        </w:rPr>
+        <w:t>.067, 0.585). Boxplot analysis shows that score 5 is the main driver of significance whereas for score 0-4, the distributions overlap. This implies a threshold effect in that only extraordinary evidence (score 5) has a significant impact on the rise in public interest, whereas moderate evidence advances have little influence on public attention distribution.</w:t>
+      </w:r>
+    </w:p>
+    <w:p>
+      <w:pPr>
+        <w:jc w:val="both"/>
+        <w:rPr>
           <w:rFonts w:ascii="Times New Roman" w:eastAsia="MS Mincho" w:hAnsi="Times New Roman" w:cs="Times New Roman"/>
         </w:rPr>
       </w:pPr>
-      <w:bookmarkStart w:id="35" w:name="_GoBack"/>
-      <w:bookmarkEnd w:id="35"/>
+      <w:bookmarkStart w:id="41" w:name="_GoBack"/>
+      <w:bookmarkEnd w:id="41"/>
     </w:p>
     <w:p>
       <w:pPr>
@@ -3771,7 +3884,7 @@
             </wp:anchor>
           </w:drawing>
         </mc:Choice>
-        <mc:Fallback xmlns:w16sdtfl="http://schemas.microsoft.com/office/word/2024/wordml/sdtformatlock" xmlns:w16sdtdh="http://schemas.microsoft.com/office/word/2020/wordml/sdtdatahash" xmlns:w16du="http://schemas.microsoft.com/office/word/2023/wordml/word16du" xmlns:w16="http://schemas.microsoft.com/office/word/2018/wordml" xmlns:w16cex="http://schemas.microsoft.com/office/word/2018/wordml/cex" xmlns:oel="http://schemas.microsoft.com/office/2019/extlst">
+        <mc:Fallback xmlns:oel="http://schemas.microsoft.com/office/2019/extlst" xmlns:w16cex="http://schemas.microsoft.com/office/word/2018/wordml/cex" xmlns:w16="http://schemas.microsoft.com/office/word/2018/wordml" xmlns:w16du="http://schemas.microsoft.com/office/word/2023/wordml/word16du" xmlns:w16sdtdh="http://schemas.microsoft.com/office/word/2020/wordml/sdtdatahash" xmlns:w16sdtfl="http://schemas.microsoft.com/office/word/2024/wordml/sdtformatlock">
           <w:pict>
             <v:rect w14:anchorId="23C9229F" id="Rectangle 247" o:spid="_x0000_s1026" style="position:absolute;margin-left:0;margin-top:0;width:579.9pt;height:750.3pt;z-index:251659264;visibility:visible;mso-wrap-style:square;mso-width-percent:950;mso-height-percent:950;mso-wrap-distance-left:9pt;mso-wrap-distance-top:0;mso-wrap-distance-right:9pt;mso-wrap-distance-bottom:0;mso-position-horizontal:center;mso-position-horizontal-relative:page;mso-position-vertical:center;mso-position-vertical-relative:page;mso-width-percent:950;mso-height-percent:950;mso-width-relative:page;mso-height-relative:page;v-text-anchor:middle" o:gfxdata="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" filled="f" strokecolor="#747070 [1614]" strokeweight="1.25pt">
               <w10:wrap anchorx="page" anchory="page"/>
@@ -5058,6 +5171,7 @@
     <w:rsid w:val="00566A05"/>
     <w:rsid w:val="007D066A"/>
     <w:rsid w:val="00815FE5"/>
+    <w:rsid w:val="009573A2"/>
     <w:rsid w:val="00A8076B"/>
     <w:rsid w:val="00A85E54"/>
     <w:rsid w:val="00B722F4"/>

</xml_diff>

<commit_message>
add evaluation in document file
</commit_message>
<xml_diff>
--- a/Canabis_Benefits_A30.docx
+++ b/Canabis_Benefits_A30.docx
@@ -3726,13 +3726,47 @@
     </w:p>
     <w:p>
       <w:pPr>
+        <w:pStyle w:val="Heading1"/>
+        <w:rPr>
+          <w:rFonts w:ascii="Times New Roman" w:hAnsi="Times New Roman" w:cs="Times New Roman"/>
+        </w:rPr>
+      </w:pPr>
+      <w:bookmarkStart w:id="41" w:name="_Toc214911781"/>
+      <w:bookmarkStart w:id="42" w:name="_Toc214915297"/>
+      <w:bookmarkStart w:id="43" w:name="_Toc214915989"/>
+      <w:r>
+        <w:rPr>
+          <w:rFonts w:ascii="Times New Roman" w:hAnsi="Times New Roman" w:cs="Times New Roman"/>
+        </w:rPr>
+        <w:t>5. Evaluation</w:t>
+      </w:r>
+      <w:bookmarkEnd w:id="41"/>
+      <w:bookmarkEnd w:id="42"/>
+      <w:bookmarkEnd w:id="43"/>
+    </w:p>
+    <w:p>
+      <w:pPr>
         <w:jc w:val="both"/>
         <w:rPr>
+          <w:rFonts w:ascii="Times New Roman" w:hAnsi="Times New Roman" w:cs="Times New Roman"/>
+        </w:rPr>
+      </w:pPr>
+      <w:r>
+        <w:rPr>
+          <w:rFonts w:ascii="Times New Roman" w:hAnsi="Times New Roman" w:cs="Times New Roman"/>
+        </w:rPr>
+        <w:t>Collaboration among the team was superb and there were a well-defined line of communication and a proper allocation of tasks. We were able to formulate a policy-relevant research question that has practical implications on public health. The methodological rigor in the statistical analysis was proper in terms of the application of nonparametric statistics in non-normal distribution of data. The method of data visualization was successful in conveying complicated statistical relationships to different audiences. This extensive dataset allowed conducting systematic research in various health areas. Team meetings made sure that there were regular progress checks and that problem-solving within the team was done in good time.</w:t>
+      </w:r>
+    </w:p>
+    <w:p>
+      <w:pPr>
+        <w:jc w:val="both"/>
+        <w:rPr>
           <w:rFonts w:ascii="Times New Roman" w:eastAsia="MS Mincho" w:hAnsi="Times New Roman" w:cs="Times New Roman"/>
         </w:rPr>
       </w:pPr>
-      <w:bookmarkStart w:id="41" w:name="_GoBack"/>
-      <w:bookmarkEnd w:id="41"/>
+      <w:bookmarkStart w:id="44" w:name="_GoBack"/>
+      <w:bookmarkEnd w:id="44"/>
     </w:p>
     <w:p>
       <w:pPr>
@@ -3884,7 +3918,7 @@
             </wp:anchor>
           </w:drawing>
         </mc:Choice>
-        <mc:Fallback xmlns:oel="http://schemas.microsoft.com/office/2019/extlst" xmlns:w16cex="http://schemas.microsoft.com/office/word/2018/wordml/cex" xmlns:w16="http://schemas.microsoft.com/office/word/2018/wordml" xmlns:w16du="http://schemas.microsoft.com/office/word/2023/wordml/word16du" xmlns:w16sdtdh="http://schemas.microsoft.com/office/word/2020/wordml/sdtdatahash" xmlns:w16sdtfl="http://schemas.microsoft.com/office/word/2024/wordml/sdtformatlock">
+        <mc:Fallback xmlns:w16sdtfl="http://schemas.microsoft.com/office/word/2024/wordml/sdtformatlock" xmlns:w16sdtdh="http://schemas.microsoft.com/office/word/2020/wordml/sdtdatahash" xmlns:w16du="http://schemas.microsoft.com/office/word/2023/wordml/word16du" xmlns:w16="http://schemas.microsoft.com/office/word/2018/wordml" xmlns:w16cex="http://schemas.microsoft.com/office/word/2018/wordml/cex" xmlns:oel="http://schemas.microsoft.com/office/2019/extlst">
           <w:pict>
             <v:rect w14:anchorId="23C9229F" id="Rectangle 247" o:spid="_x0000_s1026" style="position:absolute;margin-left:0;margin-top:0;width:579.9pt;height:750.3pt;z-index:251659264;visibility:visible;mso-wrap-style:square;mso-width-percent:950;mso-height-percent:950;mso-wrap-distance-left:9pt;mso-wrap-distance-top:0;mso-wrap-distance-right:9pt;mso-wrap-distance-bottom:0;mso-position-horizontal:center;mso-position-horizontal-relative:page;mso-position-vertical:center;mso-position-vertical-relative:page;mso-width-percent:950;mso-height-percent:950;mso-width-relative:page;mso-height-relative:page;v-text-anchor:middle" o:gfxdata="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" filled="f" strokecolor="#747070 [1614]" strokeweight="1.25pt">
               <w10:wrap anchorx="page" anchory="page"/>
@@ -5180,6 +5214,7 @@
     <w:rsid w:val="00E7455E"/>
     <w:rsid w:val="00EE739A"/>
     <w:rsid w:val="00F01454"/>
+    <w:rsid w:val="00F25795"/>
     <w:rsid w:val="00F33794"/>
   </w:rsids>
   <m:mathPr>

</xml_diff>

<commit_message>
points for improvement and time management updeted in document file
</commit_message>
<xml_diff>
--- a/Canabis_Benefits_A30.docx
+++ b/Canabis_Benefits_A30.docx
@@ -3765,8 +3765,115 @@
           <w:rFonts w:ascii="Times New Roman" w:eastAsia="MS Mincho" w:hAnsi="Times New Roman" w:cs="Times New Roman"/>
         </w:rPr>
       </w:pPr>
-      <w:bookmarkStart w:id="44" w:name="_GoBack"/>
+    </w:p>
+    <w:p>
+      <w:pPr>
+        <w:pStyle w:val="Heading2"/>
+        <w:rPr>
+          <w:rFonts w:ascii="Times New Roman" w:hAnsi="Times New Roman" w:cs="Times New Roman"/>
+        </w:rPr>
+      </w:pPr>
+      <w:bookmarkStart w:id="44" w:name="_Toc214911783"/>
+      <w:bookmarkStart w:id="45" w:name="_Toc214915299"/>
+      <w:bookmarkStart w:id="46" w:name="_Toc214915990"/>
+      <w:r>
+        <w:rPr>
+          <w:rFonts w:ascii="Times New Roman" w:hAnsi="Times New Roman" w:cs="Times New Roman"/>
+        </w:rPr>
+        <w:t>5.</w:t>
+      </w:r>
+      <w:r>
+        <w:rPr>
+          <w:rFonts w:ascii="Times New Roman" w:hAnsi="Times New Roman" w:cs="Times New Roman"/>
+        </w:rPr>
+        <w:t>1</w:t>
+      </w:r>
+      <w:r>
+        <w:rPr>
+          <w:rFonts w:ascii="Times New Roman" w:hAnsi="Times New Roman" w:cs="Times New Roman"/>
+        </w:rPr>
+        <w:t xml:space="preserve"> Points for improvement</w:t>
+      </w:r>
+      <w:bookmarkStart w:id="47" w:name="_GoBack"/>
       <w:bookmarkEnd w:id="44"/>
+      <w:bookmarkEnd w:id="45"/>
+      <w:bookmarkEnd w:id="46"/>
+      <w:bookmarkEnd w:id="47"/>
+    </w:p>
+    <w:p>
+      <w:pPr>
+        <w:jc w:val="both"/>
+        <w:rPr>
+          <w:rFonts w:ascii="Times New Roman" w:hAnsi="Times New Roman" w:cs="Times New Roman"/>
+        </w:rPr>
+      </w:pPr>
+      <w:r>
+        <w:rPr>
+          <w:rFonts w:ascii="Times New Roman" w:hAnsi="Times New Roman" w:cs="Times New Roman"/>
+        </w:rPr>
+        <w:t xml:space="preserve">Previous reviews of literature that are extensive in nature would have provided a better theoretical basis and hypothesis development. There were some early technical issues related to dependencies of the R packages that led to unforeseen delays in the analysis. The score of the evidence outlier 5 could have been detected earlier in the exploration analysis, which can guide the initial hypotheses. </w:t>
+      </w:r>
+      <w:proofErr w:type="gramStart"/>
+      <w:r>
+        <w:rPr>
+          <w:rFonts w:ascii="Times New Roman" w:hAnsi="Times New Roman" w:cs="Times New Roman"/>
+        </w:rPr>
+        <w:t>Also</w:t>
+      </w:r>
+      <w:proofErr w:type="gramEnd"/>
+      <w:r>
+        <w:rPr>
+          <w:rFonts w:ascii="Times New Roman" w:hAnsi="Times New Roman" w:cs="Times New Roman"/>
+        </w:rPr>
+        <w:t xml:space="preserve"> having investigated possible confounding factors such as intensity of media coverage, prevalence of the condition and celebrity endorsement would have given more mechanistic understanding of the weak correlation despite the big differences between the groups.</w:t>
+      </w:r>
+    </w:p>
+    <w:p>
+      <w:pPr>
+        <w:pStyle w:val="Heading2"/>
+        <w:jc w:val="both"/>
+        <w:rPr>
+          <w:rFonts w:ascii="Times New Roman" w:hAnsi="Times New Roman" w:cs="Times New Roman"/>
+        </w:rPr>
+      </w:pPr>
+      <w:bookmarkStart w:id="48" w:name="_Toc214911784"/>
+      <w:bookmarkStart w:id="49" w:name="_Toc214915300"/>
+      <w:bookmarkStart w:id="50" w:name="_Toc214915991"/>
+      <w:r>
+        <w:rPr>
+          <w:rFonts w:ascii="Times New Roman" w:hAnsi="Times New Roman" w:cs="Times New Roman"/>
+        </w:rPr>
+        <w:t>5.</w:t>
+      </w:r>
+      <w:r>
+        <w:rPr>
+          <w:rFonts w:ascii="Times New Roman" w:hAnsi="Times New Roman" w:cs="Times New Roman"/>
+        </w:rPr>
+        <w:t>2</w:t>
+      </w:r>
+      <w:r>
+        <w:rPr>
+          <w:rFonts w:ascii="Times New Roman" w:hAnsi="Times New Roman" w:cs="Times New Roman"/>
+        </w:rPr>
+        <w:t xml:space="preserve"> Group's time management</w:t>
+      </w:r>
+      <w:bookmarkEnd w:id="48"/>
+      <w:bookmarkEnd w:id="49"/>
+      <w:bookmarkEnd w:id="50"/>
+    </w:p>
+    <w:p>
+      <w:pPr>
+        <w:jc w:val="both"/>
+        <w:rPr>
+          <w:rFonts w:ascii="Times New Roman" w:hAnsi="Times New Roman" w:cs="Times New Roman"/>
+        </w:rPr>
+      </w:pPr>
+      <w:r>
+        <w:rPr>
+          <w:rFonts w:ascii="Times New Roman" w:hAnsi="Times New Roman" w:cs="Times New Roman"/>
+        </w:rPr>
+        <w:t>Time management worked well in the case of well-defined milestones of a project and regular progress monitoring structures. Nevertheless, unplanned technical problems ate up unscheduled time necessitating schedule changes. The lessons learned would be heavily useful in future projects in terms of prior verification of technical set-up, assigning the required buffer time on troubleshooting and thorough contingency planning measures.</w:t>
+      </w:r>
     </w:p>
     <w:p>
       <w:pPr>
@@ -3918,7 +4025,7 @@
             </wp:anchor>
           </w:drawing>
         </mc:Choice>
-        <mc:Fallback xmlns:w16sdtfl="http://schemas.microsoft.com/office/word/2024/wordml/sdtformatlock" xmlns:w16sdtdh="http://schemas.microsoft.com/office/word/2020/wordml/sdtdatahash" xmlns:w16du="http://schemas.microsoft.com/office/word/2023/wordml/word16du" xmlns:w16="http://schemas.microsoft.com/office/word/2018/wordml" xmlns:w16cex="http://schemas.microsoft.com/office/word/2018/wordml/cex" xmlns:oel="http://schemas.microsoft.com/office/2019/extlst">
+        <mc:Fallback xmlns:oel="http://schemas.microsoft.com/office/2019/extlst" xmlns:w16cex="http://schemas.microsoft.com/office/word/2018/wordml/cex" xmlns:w16="http://schemas.microsoft.com/office/word/2018/wordml" xmlns:w16du="http://schemas.microsoft.com/office/word/2023/wordml/word16du" xmlns:w16sdtdh="http://schemas.microsoft.com/office/word/2020/wordml/sdtdatahash" xmlns:w16sdtfl="http://schemas.microsoft.com/office/word/2024/wordml/sdtformatlock">
           <w:pict>
             <v:rect w14:anchorId="23C9229F" id="Rectangle 247" o:spid="_x0000_s1026" style="position:absolute;margin-left:0;margin-top:0;width:579.9pt;height:750.3pt;z-index:251659264;visibility:visible;mso-wrap-style:square;mso-width-percent:950;mso-height-percent:950;mso-wrap-distance-left:9pt;mso-wrap-distance-top:0;mso-wrap-distance-right:9pt;mso-wrap-distance-bottom:0;mso-position-horizontal:center;mso-position-horizontal-relative:page;mso-position-vertical:center;mso-position-vertical-relative:page;mso-width-percent:950;mso-height-percent:950;mso-width-relative:page;mso-height-relative:page;v-text-anchor:middle" o:gfxdata="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" filled="f" strokecolor="#747070 [1614]" strokeweight="1.25pt">
               <w10:wrap anchorx="page" anchory="page"/>
@@ -5216,6 +5323,7 @@
     <w:rsid w:val="00F01454"/>
     <w:rsid w:val="00F25795"/>
     <w:rsid w:val="00F33794"/>
+    <w:rsid w:val="00FB2901"/>
   </w:rsids>
   <m:mathPr>
     <m:mathFont m:val="Cambria Math"/>

</xml_diff>